<commit_message>
report and unitTests finished
</commit_message>
<xml_diff>
--- a/FH_swen02_TourPlanner.docx
+++ b/FH_swen02_TourPlanner.docx
@@ -421,9 +421,8 @@
                                         <w:color w:val="595959" w:themeColor="text1" w:themeTint="A6"/>
                                         <w:sz w:val="18"/>
                                         <w:szCs w:val="18"/>
-                                        <w:lang w:val="de-DE"/>
                                       </w:rPr>
-                                      <w:t>[E-Mail-Adresse]</w:t>
+                                      <w:t xml:space="preserve">     </w:t>
                                     </w:r>
                                   </w:sdtContent>
                                 </w:sdt>
@@ -530,9 +529,8 @@
                                   <w:color w:val="595959" w:themeColor="text1" w:themeTint="A6"/>
                                   <w:sz w:val="18"/>
                                   <w:szCs w:val="18"/>
-                                  <w:lang w:val="de-DE"/>
                                 </w:rPr>
-                                <w:t>[E-Mail-Adresse]</w:t>
+                                <w:t xml:space="preserve">     </w:t>
                               </w:r>
                             </w:sdtContent>
                           </w:sdt>
@@ -881,6 +879,7 @@
                                     <w:lang w:val="en-US"/>
                                   </w:rPr>
                                 </w:pPr>
+                                <w:proofErr w:type="spellStart"/>
                                 <w:r>
                                   <w:rPr>
                                     <w:color w:val="4472C4" w:themeColor="accent1"/>
@@ -890,6 +889,7 @@
                                   </w:rPr>
                                   <w:t>Exposee</w:t>
                                 </w:r>
+                                <w:proofErr w:type="spellEnd"/>
                               </w:p>
                               <w:sdt>
                                 <w:sdtPr>
@@ -973,6 +973,7 @@
                               <w:lang w:val="en-US"/>
                             </w:rPr>
                           </w:pPr>
+                          <w:proofErr w:type="spellStart"/>
                           <w:r>
                             <w:rPr>
                               <w:color w:val="4472C4" w:themeColor="accent1"/>
@@ -982,6 +983,7 @@
                             </w:rPr>
                             <w:t>Exposee</w:t>
                           </w:r>
+                          <w:proofErr w:type="spellEnd"/>
                         </w:p>
                         <w:sdt>
                           <w:sdtPr>
@@ -1089,8 +1091,42 @@
               <w:szCs w:val="96"/>
               <w:lang w:val="de-DE"/>
             </w:rPr>
-            <w:t>Table of content</w:t>
+            <w:t xml:space="preserve">Table </w:t>
           </w:r>
+          <w:proofErr w:type="spellStart"/>
+          <w:r>
+            <w:rPr>
+              <w:b/>
+              <w:bCs/>
+              <w:sz w:val="96"/>
+              <w:szCs w:val="96"/>
+              <w:lang w:val="de-DE"/>
+            </w:rPr>
+            <w:t>of</w:t>
+          </w:r>
+          <w:proofErr w:type="spellEnd"/>
+          <w:r>
+            <w:rPr>
+              <w:b/>
+              <w:bCs/>
+              <w:sz w:val="96"/>
+              <w:szCs w:val="96"/>
+              <w:lang w:val="de-DE"/>
+            </w:rPr>
+            <w:t xml:space="preserve"> </w:t>
+          </w:r>
+          <w:proofErr w:type="spellStart"/>
+          <w:r>
+            <w:rPr>
+              <w:b/>
+              <w:bCs/>
+              <w:sz w:val="96"/>
+              <w:szCs w:val="96"/>
+              <w:lang w:val="de-DE"/>
+            </w:rPr>
+            <w:t>content</w:t>
+          </w:r>
+          <w:proofErr w:type="spellEnd"/>
         </w:p>
         <w:p>
           <w:pPr>
@@ -1846,7 +1882,21 @@
         <w:rPr>
           <w:lang w:val="en-US"/>
         </w:rPr>
-        <w:t>rotocol about the technical steps and decisions you made (designs, failures and selected solutions)</w:t>
+        <w:t xml:space="preserve">rotocol about the technical steps and decisions you made (designs, </w:t>
+      </w:r>
+      <w:proofErr w:type="gramStart"/>
+      <w:r>
+        <w:rPr>
+          <w:lang w:val="en-US"/>
+        </w:rPr>
+        <w:t>failures</w:t>
+      </w:r>
+      <w:proofErr w:type="gramEnd"/>
+      <w:r>
+        <w:rPr>
+          <w:lang w:val="en-US"/>
+        </w:rPr>
+        <w:t xml:space="preserve"> and selected solutions)</w:t>
       </w:r>
       <w:bookmarkEnd w:id="0"/>
     </w:p>
@@ -1894,45 +1944,75 @@
           <w:bCs/>
           <w:lang w:val="en-US"/>
         </w:rPr>
-        <w:t>Model-View-ViewModel</w:t>
-      </w:r>
-    </w:p>
-    <w:p>
-      <w:pPr>
-        <w:rPr>
-          <w:lang w:val="en-US"/>
-        </w:rPr>
-      </w:pPr>
-      <w:r>
-        <w:rPr>
-          <w:lang w:val="en-US"/>
-        </w:rPr>
-        <w:t>The MVVM pattern is a software architectural design pattern that separates the user interface (View) from the business logic (Model) using a mediator called ViewModel. We embraced this pattern to achieve better code organization and maintainability. The ViewModel served as an intermediary between the View and Model, allowing for easier data binding and facilitating unit testing of the business logic.</w:t>
-      </w:r>
-    </w:p>
-    <w:p>
-      <w:pPr>
+        <w:t>Model-View-</w:t>
+      </w:r>
+      <w:proofErr w:type="spellStart"/>
+      <w:r>
         <w:rPr>
           <w:b/>
           <w:bCs/>
           <w:lang w:val="en-US"/>
         </w:rPr>
-      </w:pPr>
-      <w:r>
+        <w:t>ViewModel</w:t>
+      </w:r>
+      <w:proofErr w:type="spellEnd"/>
+    </w:p>
+    <w:p>
+      <w:pPr>
+        <w:rPr>
+          <w:lang w:val="en-US"/>
+        </w:rPr>
+      </w:pPr>
+      <w:r>
+        <w:rPr>
+          <w:lang w:val="en-US"/>
+        </w:rPr>
+        <w:t xml:space="preserve">The MVVM pattern is a software architectural design pattern that separates the user interface (View) from the business logic (Model) using a mediator called </w:t>
+      </w:r>
+      <w:proofErr w:type="spellStart"/>
+      <w:r>
+        <w:rPr>
+          <w:lang w:val="en-US"/>
+        </w:rPr>
+        <w:t>ViewModel</w:t>
+      </w:r>
+      <w:proofErr w:type="spellEnd"/>
+      <w:r>
+        <w:rPr>
+          <w:lang w:val="en-US"/>
+        </w:rPr>
+        <w:t xml:space="preserve">. We embraced this pattern to achieve better code organization and maintainability. The </w:t>
+      </w:r>
+      <w:proofErr w:type="spellStart"/>
+      <w:r>
+        <w:rPr>
+          <w:lang w:val="en-US"/>
+        </w:rPr>
+        <w:t>ViewModel</w:t>
+      </w:r>
+      <w:proofErr w:type="spellEnd"/>
+      <w:r>
+        <w:rPr>
+          <w:lang w:val="en-US"/>
+        </w:rPr>
+        <w:t xml:space="preserve"> served as an intermediary between the View and Model, allowing for easier data binding and facilitating unit testing of the business logic.</w:t>
+      </w:r>
+    </w:p>
+    <w:p>
+      <w:pPr>
         <w:rPr>
           <w:b/>
           <w:bCs/>
           <w:lang w:val="en-US"/>
         </w:rPr>
-        <w:t>Si</w:t>
-      </w:r>
+      </w:pPr>
       <w:r>
         <w:rPr>
           <w:b/>
           <w:bCs/>
           <w:lang w:val="en-US"/>
         </w:rPr>
-        <w:t>n</w:t>
+        <w:t>Si</w:t>
       </w:r>
       <w:r>
         <w:rPr>
@@ -1940,43 +2020,43 @@
           <w:bCs/>
           <w:lang w:val="en-US"/>
         </w:rPr>
-        <w:t>gleton Pattern</w:t>
-      </w:r>
-    </w:p>
-    <w:p>
-      <w:pPr>
-        <w:rPr>
-          <w:lang w:val="en-US"/>
-        </w:rPr>
-      </w:pPr>
-      <w:r>
-        <w:rPr>
-          <w:lang w:val="en-US"/>
-        </w:rPr>
-        <w:t>The Singleton pattern was utilized to ensure that a class has only one instance and provides a global point of access to it. This pattern was applied in scenarios where we needed to control the creation and access to a single object, such as a configuration manager or a database connection. By employing the Singleton pattern, we achieved efficient resource management and centralized control over critical system components.</w:t>
-      </w:r>
-    </w:p>
-    <w:p>
-      <w:pPr>
-        <w:rPr>
-          <w:lang w:val="en-US"/>
-        </w:rPr>
-      </w:pPr>
+        <w:t>n</w:t>
+      </w:r>
       <w:r>
         <w:rPr>
           <w:b/>
           <w:bCs/>
           <w:lang w:val="en-US"/>
         </w:rPr>
-        <w:t>Facto</w:t>
-      </w:r>
+        <w:t>gleton Pattern</w:t>
+      </w:r>
+    </w:p>
+    <w:p>
+      <w:pPr>
+        <w:rPr>
+          <w:lang w:val="en-US"/>
+        </w:rPr>
+      </w:pPr>
+      <w:r>
+        <w:rPr>
+          <w:lang w:val="en-US"/>
+        </w:rPr>
+        <w:t>The Singleton pattern was utilized to ensure that a class has only one instance and provides a global point of access to it. This pattern was applied in scenarios where we needed to control the creation and access to a single object, such as a configuration manager or a database connection. By employing the Singleton pattern, we achieved efficient resource management and centralized control over critical system components.</w:t>
+      </w:r>
+    </w:p>
+    <w:p>
+      <w:pPr>
+        <w:rPr>
+          <w:lang w:val="en-US"/>
+        </w:rPr>
+      </w:pPr>
       <w:r>
         <w:rPr>
           <w:b/>
           <w:bCs/>
           <w:lang w:val="en-US"/>
         </w:rPr>
-        <w:t>r</w:t>
+        <w:t>Facto</w:t>
       </w:r>
       <w:r>
         <w:rPr>
@@ -1984,45 +2064,45 @@
           <w:bCs/>
           <w:lang w:val="en-US"/>
         </w:rPr>
-        <w:t>y Pattern</w:t>
-      </w:r>
-    </w:p>
-    <w:p>
-      <w:pPr>
-        <w:rPr>
-          <w:lang w:val="en-US"/>
-        </w:rPr>
-      </w:pPr>
-      <w:r>
-        <w:rPr>
-          <w:lang w:val="en-US"/>
-        </w:rPr>
-        <w:t>The Factory pattern was employed to encapsulate the object creation process and provide a flexible way to create instances of related classes. By utilizing this pattern, we were able to abstract the creation logic from the client code and ensure that the appropriate object was created based on specific conditions or configurations. The Factory pattern greatly enhanced the extensibility and maintainability of our application, allowing us to add new object types with minimal changes to the existing codebase.</w:t>
-      </w:r>
-    </w:p>
-    <w:p>
-      <w:pPr>
+        <w:t>r</w:t>
+      </w:r>
+      <w:r>
         <w:rPr>
           <w:b/>
           <w:bCs/>
           <w:lang w:val="en-US"/>
         </w:rPr>
-      </w:pPr>
-      <w:r>
+        <w:t>y Pattern</w:t>
+      </w:r>
+    </w:p>
+    <w:p>
+      <w:pPr>
+        <w:rPr>
+          <w:lang w:val="en-US"/>
+        </w:rPr>
+      </w:pPr>
+      <w:r>
+        <w:rPr>
+          <w:lang w:val="en-US"/>
+        </w:rPr>
+        <w:t>The Factory pattern was employed to encapsulate the object creation process and provide a flexible way to create instances of related classes. By utilizing this pattern, we were able to abstract the creation logic from the client code and ensure that the appropriate object was created based on specific conditions or configurations. The Factory pattern greatly enhanced the extensibility and maintainability of our application, allowing us to add new object types with minimal changes to the existing codebase.</w:t>
+      </w:r>
+    </w:p>
+    <w:p>
+      <w:pPr>
         <w:rPr>
           <w:b/>
           <w:bCs/>
           <w:lang w:val="en-US"/>
         </w:rPr>
-        <w:t>Observable</w:t>
-      </w:r>
+      </w:pPr>
       <w:r>
         <w:rPr>
           <w:b/>
           <w:bCs/>
           <w:lang w:val="en-US"/>
         </w:rPr>
-        <w:t xml:space="preserve"> Patter</w:t>
+        <w:t>Observable</w:t>
       </w:r>
       <w:r>
         <w:rPr>
@@ -2030,36 +2110,44 @@
           <w:bCs/>
           <w:lang w:val="en-US"/>
         </w:rPr>
-        <w:t>n</w:t>
-      </w:r>
-    </w:p>
-    <w:p>
-      <w:pPr>
-        <w:rPr>
-          <w:lang w:val="en-US"/>
-        </w:rPr>
-      </w:pPr>
-      <w:r>
-        <w:rPr>
-          <w:lang w:val="en-US"/>
-        </w:rPr>
-        <w:t>To facilitate communication between different components of our application, we implemented the Observable pattern using an Observable List. This pattern enables objects to notify their observers automatically when their state changes. By applying the Observable pattern, we established a loosely coupled system where observers could dynamically register or unregister themselves to receive updates. This pattern was particularly beneficial in scenarios where real-time data synchronization or event-driven behavior was required.</w:t>
-      </w:r>
-    </w:p>
-    <w:p>
-      <w:pPr>
+        <w:t xml:space="preserve"> Patter</w:t>
+      </w:r>
+      <w:r>
         <w:rPr>
           <w:b/>
           <w:bCs/>
           <w:lang w:val="en-US"/>
         </w:rPr>
-      </w:pPr>
-      <w:r>
+        <w:t>n</w:t>
+      </w:r>
+    </w:p>
+    <w:p>
+      <w:pPr>
+        <w:rPr>
+          <w:lang w:val="en-US"/>
+        </w:rPr>
+      </w:pPr>
+      <w:r>
+        <w:rPr>
+          <w:lang w:val="en-US"/>
+        </w:rPr>
+        <w:t>To facilitate communication between different components of our application, we implemented the Observable pattern using an Observable List. This pattern enables objects to notify their observers automatically when their state changes. By applying the Observable pattern, we established a loosely coupled system where observers could dynamically register or unregister themselves to receive updates. This pattern was particularly beneficial in scenarios where real-time data synchronization or event-driven behavior was required.</w:t>
+      </w:r>
+    </w:p>
+    <w:p>
+      <w:pPr>
         <w:rPr>
           <w:b/>
           <w:bCs/>
           <w:lang w:val="en-US"/>
         </w:rPr>
+      </w:pPr>
+      <w:r>
+        <w:rPr>
+          <w:b/>
+          <w:bCs/>
+          <w:lang w:val="en-US"/>
+        </w:rPr>
         <w:t>Client Server Pattern via Rest API</w:t>
       </w:r>
     </w:p>
@@ -2156,7 +2244,21 @@
         <w:rPr>
           <w:lang w:val="en-US"/>
         </w:rPr>
-        <w:t>By far the most problems were caused by the decision to put all the data into the models. If I could redo the project that would be the biggest and most important change I would definitely make, as this decision made the code a lot more complicated and prone to bugs. Because this way no change to the data could be made directly but first needed to be passed to the Model which then acted as a State (or Store, however you want to call it) which in turn made the changes a lot more complicated.</w:t>
+        <w:t xml:space="preserve">By far the most problems were caused by the decision to put all the data into the models. If I could redo the project that would be the biggest and most important change I would </w:t>
+      </w:r>
+      <w:proofErr w:type="gramStart"/>
+      <w:r>
+        <w:rPr>
+          <w:lang w:val="en-US"/>
+        </w:rPr>
+        <w:t>definitely make</w:t>
+      </w:r>
+      <w:proofErr w:type="gramEnd"/>
+      <w:r>
+        <w:rPr>
+          <w:lang w:val="en-US"/>
+        </w:rPr>
+        <w:t>, as this decision made the code a lot more complicated and prone to bugs. Because this way no change to the data could be made directly but first needed to be passed to the Model which then acted as a State (or Store, however you want to call it) which in turn made the changes a lot more complicated.</w:t>
       </w:r>
     </w:p>
     <w:p>
@@ -2167,6 +2269,7 @@
           <w:lang w:val="en-US"/>
         </w:rPr>
       </w:pPr>
+      <w:proofErr w:type="spellStart"/>
       <w:r>
         <w:rPr>
           <w:b/>
@@ -2175,6 +2278,7 @@
         </w:rPr>
         <w:t>Fulltext</w:t>
       </w:r>
+      <w:proofErr w:type="spellEnd"/>
       <w:r>
         <w:rPr>
           <w:b/>
@@ -2213,6 +2317,7 @@
           <w:lang w:val="en-US"/>
         </w:rPr>
       </w:pPr>
+      <w:proofErr w:type="spellStart"/>
       <w:r>
         <w:rPr>
           <w:b/>
@@ -2221,6 +2326,7 @@
         </w:rPr>
         <w:t>Tourlog</w:t>
       </w:r>
+      <w:proofErr w:type="spellEnd"/>
       <w:r>
         <w:rPr>
           <w:b/>
@@ -2276,9 +2382,17 @@
         <w:rPr>
           <w:lang w:val="en-US"/>
         </w:rPr>
-        <w:t>ocument your application features using an UML use case diagram</w:t>
+        <w:t xml:space="preserve">ocument your application features using an UML use case </w:t>
+      </w:r>
+      <w:proofErr w:type="gramStart"/>
+      <w:r>
+        <w:rPr>
+          <w:lang w:val="en-US"/>
+        </w:rPr>
+        <w:t>diagram</w:t>
       </w:r>
       <w:bookmarkEnd w:id="3"/>
+      <w:proofErr w:type="gramEnd"/>
     </w:p>
     <w:p>
       <w:pPr>
@@ -2294,7 +2408,7 @@
         <mc:AlternateContent>
           <mc:Choice Requires="wps">
             <w:drawing>
-              <wp:anchor distT="0" distB="0" distL="114300" distR="114300" simplePos="0" relativeHeight="251660288" behindDoc="0" locked="0" layoutInCell="1" allowOverlap="1" wp14:anchorId="3C7BACA6" wp14:editId="7BCB5BBE">
+              <wp:anchor distT="0" distB="0" distL="114300" distR="114300" simplePos="0" relativeHeight="251660288" behindDoc="0" locked="0" layoutInCell="1" allowOverlap="1" wp14:anchorId="3C7BACA6" wp14:editId="47346D81">
                 <wp:simplePos x="0" y="0"/>
                 <wp:positionH relativeFrom="column">
                   <wp:posOffset>1252855</wp:posOffset>
@@ -2354,7 +2468,7 @@
           </mc:Choice>
           <mc:Fallback>
             <w:pict>
-              <v:rect w14:anchorId="387CE70F" id="Rechteck 1" o:spid="_x0000_s1026" style="position:absolute;margin-left:98.65pt;margin-top:8.5pt;width:256.5pt;height:339.75pt;z-index:251660288;visibility:visible;mso-wrap-style:square;mso-width-percent:0;mso-height-percent:0;mso-wrap-distance-left:9pt;mso-wrap-distance-top:0;mso-wrap-distance-right:9pt;mso-wrap-distance-bottom:0;mso-position-horizontal:absolute;mso-position-horizontal-relative:text;mso-position-vertical:absolute;mso-position-vertical-relative:text;mso-width-percent:0;mso-height-percent:0;mso-width-relative:margin;mso-height-relative:margin;v-text-anchor:middle" o:gfxdata="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" fillcolor="white [3201]" strokecolor="black [3200]" strokeweight="1pt"/>
+              <v:rect w14:anchorId="0F9FB779" id="Rechteck 1" o:spid="_x0000_s1026" style="position:absolute;margin-left:98.65pt;margin-top:8.5pt;width:256.5pt;height:339.75pt;z-index:251660288;visibility:visible;mso-wrap-style:square;mso-width-percent:0;mso-height-percent:0;mso-wrap-distance-left:9pt;mso-wrap-distance-top:0;mso-wrap-distance-right:9pt;mso-wrap-distance-bottom:0;mso-position-horizontal:absolute;mso-position-horizontal-relative:text;mso-position-vertical:absolute;mso-position-vertical-relative:text;mso-width-percent:0;mso-height-percent:0;mso-width-relative:margin;mso-height-relative:margin;v-text-anchor:middle" o:gfxdata="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" fillcolor="white [3201]" strokecolor="black [3200]" strokeweight="1pt"/>
             </w:pict>
           </mc:Fallback>
         </mc:AlternateContent>
@@ -2411,9 +2525,11 @@
                       <wps:txbx>
                         <w:txbxContent>
                           <w:p>
+                            <w:proofErr w:type="spellStart"/>
                             <w:r>
                               <w:t>TourPlanner</w:t>
                             </w:r>
+                            <w:proofErr w:type="spellEnd"/>
                           </w:p>
                         </w:txbxContent>
                       </wps:txbx>
@@ -2438,9 +2554,11 @@
                 <v:textbox>
                   <w:txbxContent>
                     <w:p>
+                      <w:proofErr w:type="spellStart"/>
                       <w:r>
                         <w:t>TourPlanner</w:t>
                       </w:r>
+                      <w:proofErr w:type="spellEnd"/>
                     </w:p>
                   </w:txbxContent>
                 </v:textbox>
@@ -2541,88 +2659,18 @@
         <mc:AlternateContent>
           <mc:Choice Requires="wps">
             <w:drawing>
-              <wp:anchor distT="0" distB="0" distL="114300" distR="114300" simplePos="0" relativeHeight="251704320" behindDoc="0" locked="0" layoutInCell="1" allowOverlap="1" wp14:anchorId="526617F9" wp14:editId="42AA5414">
+              <wp:anchor distT="0" distB="0" distL="114300" distR="114300" simplePos="0" relativeHeight="251676672" behindDoc="0" locked="0" layoutInCell="1" allowOverlap="1" wp14:anchorId="0712AEEA" wp14:editId="7FAE013D">
                 <wp:simplePos x="0" y="0"/>
                 <wp:positionH relativeFrom="column">
-                  <wp:posOffset>2834005</wp:posOffset>
+                  <wp:posOffset>1473669</wp:posOffset>
                 </wp:positionH>
                 <wp:positionV relativeFrom="paragraph">
-                  <wp:posOffset>290195</wp:posOffset>
+                  <wp:posOffset>91606</wp:posOffset>
                 </wp:positionV>
-                <wp:extent cx="152400" cy="0"/>
-                <wp:effectExtent l="19050" t="19050" r="0" b="19050"/>
+                <wp:extent cx="1455089" cy="400050"/>
+                <wp:effectExtent l="0" t="0" r="12065" b="19050"/>
                 <wp:wrapNone/>
-                <wp:docPr id="611740153" name="Gerader Verbinder 7"/>
-                <wp:cNvGraphicFramePr/>
-                <a:graphic xmlns:a="http://schemas.openxmlformats.org/drawingml/2006/main">
-                  <a:graphicData uri="http://schemas.microsoft.com/office/word/2010/wordprocessingShape">
-                    <wps:wsp>
-                      <wps:cNvCnPr/>
-                      <wps:spPr>
-                        <a:xfrm flipH="1">
-                          <a:off x="0" y="0"/>
-                          <a:ext cx="152400" cy="0"/>
-                        </a:xfrm>
-                        <a:prstGeom prst="line">
-                          <a:avLst/>
-                        </a:prstGeom>
-                        <a:ln w="38100"/>
-                      </wps:spPr>
-                      <wps:style>
-                        <a:lnRef idx="3">
-                          <a:schemeClr val="accent1"/>
-                        </a:lnRef>
-                        <a:fillRef idx="0">
-                          <a:schemeClr val="accent1"/>
-                        </a:fillRef>
-                        <a:effectRef idx="2">
-                          <a:schemeClr val="accent1"/>
-                        </a:effectRef>
-                        <a:fontRef idx="minor">
-                          <a:schemeClr val="tx1"/>
-                        </a:fontRef>
-                      </wps:style>
-                      <wps:bodyPr/>
-                    </wps:wsp>
-                  </a:graphicData>
-                </a:graphic>
-                <wp14:sizeRelH relativeFrom="margin">
-                  <wp14:pctWidth>0</wp14:pctWidth>
-                </wp14:sizeRelH>
-                <wp14:sizeRelV relativeFrom="margin">
-                  <wp14:pctHeight>0</wp14:pctHeight>
-                </wp14:sizeRelV>
-              </wp:anchor>
-            </w:drawing>
-          </mc:Choice>
-          <mc:Fallback>
-            <w:pict>
-              <v:line w14:anchorId="4FF67897" id="Gerader Verbinder 7" o:spid="_x0000_s1026" style="position:absolute;flip:x;z-index:251704320;visibility:visible;mso-wrap-style:square;mso-width-percent:0;mso-height-percent:0;mso-wrap-distance-left:9pt;mso-wrap-distance-top:0;mso-wrap-distance-right:9pt;mso-wrap-distance-bottom:0;mso-position-horizontal:absolute;mso-position-horizontal-relative:text;mso-position-vertical:absolute;mso-position-vertical-relative:text;mso-width-percent:0;mso-height-percent:0;mso-width-relative:margin;mso-height-relative:margin" from="223.15pt,22.85pt" to="235.15pt,22.85pt" o:gfxdata="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" strokecolor="#4472c4 [3204]" strokeweight="3pt">
-                <v:stroke joinstyle="miter"/>
-              </v:line>
-            </w:pict>
-          </mc:Fallback>
-        </mc:AlternateContent>
-      </w:r>
-      <w:r>
-        <w:rPr>
-          <w:noProof/>
-        </w:rPr>
-        <mc:AlternateContent>
-          <mc:Choice Requires="wps">
-            <w:drawing>
-              <wp:anchor distT="0" distB="0" distL="114300" distR="114300" simplePos="0" relativeHeight="251682816" behindDoc="0" locked="0" layoutInCell="1" allowOverlap="1" wp14:anchorId="4DF79AF3" wp14:editId="14E384C9">
-                <wp:simplePos x="0" y="0"/>
-                <wp:positionH relativeFrom="column">
-                  <wp:posOffset>2986405</wp:posOffset>
-                </wp:positionH>
-                <wp:positionV relativeFrom="paragraph">
-                  <wp:posOffset>90170</wp:posOffset>
-                </wp:positionV>
-                <wp:extent cx="1362075" cy="400050"/>
-                <wp:effectExtent l="0" t="0" r="28575" b="19050"/>
-                <wp:wrapNone/>
-                <wp:docPr id="1834372051" name="Ellipse 5"/>
+                <wp:docPr id="77774266" name="Ellipse 5"/>
                 <wp:cNvGraphicFramePr/>
                 <a:graphic xmlns:a="http://schemas.openxmlformats.org/drawingml/2006/main">
                   <a:graphicData uri="http://schemas.microsoft.com/office/word/2010/wordprocessingShape">
@@ -2631,7 +2679,7 @@
                       <wps:spPr>
                         <a:xfrm>
                           <a:off x="0" y="0"/>
-                          <a:ext cx="1362075" cy="400050"/>
+                          <a:ext cx="1455089" cy="400050"/>
                         </a:xfrm>
                         <a:prstGeom prst="ellipse">
                           <a:avLst/>
@@ -2662,12 +2710,14 @@
                                 <w:lang w:val="de-DE"/>
                               </w:rPr>
                             </w:pPr>
+                            <w:proofErr w:type="gramStart"/>
                             <w:r>
                               <w:rPr>
                                 <w:lang w:val="de-DE"/>
                               </w:rPr>
-                              <w:t>Load Tour</w:t>
+                              <w:t>CRUD Tour</w:t>
                             </w:r>
+                            <w:proofErr w:type="gramEnd"/>
                           </w:p>
                         </w:txbxContent>
                       </wps:txbx>
@@ -2691,7 +2741,7 @@
           </mc:Choice>
           <mc:Fallback>
             <w:pict>
-              <v:oval w14:anchorId="4DF79AF3" id="Ellipse 5" o:spid="_x0000_s1030" style="position:absolute;margin-left:235.15pt;margin-top:7.1pt;width:107.25pt;height:31.5pt;z-index:251682816;visibility:visible;mso-wrap-style:square;mso-width-percent:0;mso-height-percent:0;mso-wrap-distance-left:9pt;mso-wrap-distance-top:0;mso-wrap-distance-right:9pt;mso-wrap-distance-bottom:0;mso-position-horizontal:absolute;mso-position-horizontal-relative:text;mso-position-vertical:absolute;mso-position-vertical-relative:text;mso-width-percent:0;mso-height-percent:0;mso-width-relative:margin;mso-height-relative:margin;v-text-anchor:middle" o:gfxdata="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" fillcolor="#4472c4 [3204]" strokecolor="#09101d [484]" strokeweight="1pt">
+              <v:oval w14:anchorId="0712AEEA" id="Ellipse 5" o:spid="_x0000_s1030" style="position:absolute;margin-left:116.05pt;margin-top:7.2pt;width:114.55pt;height:31.5pt;z-index:251676672;visibility:visible;mso-wrap-style:square;mso-width-percent:0;mso-height-percent:0;mso-wrap-distance-left:9pt;mso-wrap-distance-top:0;mso-wrap-distance-right:9pt;mso-wrap-distance-bottom:0;mso-position-horizontal:absolute;mso-position-horizontal-relative:text;mso-position-vertical:absolute;mso-position-vertical-relative:text;mso-width-percent:0;mso-height-percent:0;mso-width-relative:margin;mso-height-relative:margin;v-text-anchor:middle" o:gfxdata="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" fillcolor="#4472c4 [3204]" strokecolor="#09101d [484]" strokeweight="1pt">
                 <v:stroke joinstyle="miter"/>
                 <v:textbox>
                   <w:txbxContent>
@@ -2702,12 +2752,14 @@
                           <w:lang w:val="de-DE"/>
                         </w:rPr>
                       </w:pPr>
+                      <w:proofErr w:type="gramStart"/>
                       <w:r>
                         <w:rPr>
                           <w:lang w:val="de-DE"/>
                         </w:rPr>
-                        <w:t>Load Tour</w:t>
+                        <w:t>CRUD Tour</w:t>
                       </w:r>
+                      <w:proofErr w:type="gramEnd"/>
                     </w:p>
                   </w:txbxContent>
                 </v:textbox>
@@ -2716,6 +2768,20 @@
           </mc:Fallback>
         </mc:AlternateContent>
       </w:r>
+    </w:p>
+    <w:p>
+      <w:pPr>
+        <w:rPr>
+          <w:lang w:val="en-US"/>
+        </w:rPr>
+      </w:pPr>
+    </w:p>
+    <w:p>
+      <w:pPr>
+        <w:rPr>
+          <w:lang w:val="en-US"/>
+        </w:rPr>
+      </w:pPr>
       <w:r>
         <w:rPr>
           <w:noProof/>
@@ -2723,133 +2789,7 @@
         <mc:AlternateContent>
           <mc:Choice Requires="wps">
             <w:drawing>
-              <wp:anchor distT="0" distB="0" distL="114300" distR="114300" simplePos="0" relativeHeight="251676672" behindDoc="0" locked="0" layoutInCell="1" allowOverlap="1" wp14:anchorId="0712AEEA" wp14:editId="0C89DCA5">
-                <wp:simplePos x="0" y="0"/>
-                <wp:positionH relativeFrom="column">
-                  <wp:posOffset>1471930</wp:posOffset>
-                </wp:positionH>
-                <wp:positionV relativeFrom="paragraph">
-                  <wp:posOffset>90170</wp:posOffset>
-                </wp:positionV>
-                <wp:extent cx="1362075" cy="400050"/>
-                <wp:effectExtent l="0" t="0" r="28575" b="19050"/>
-                <wp:wrapNone/>
-                <wp:docPr id="77774266" name="Ellipse 5"/>
-                <wp:cNvGraphicFramePr/>
-                <a:graphic xmlns:a="http://schemas.openxmlformats.org/drawingml/2006/main">
-                  <a:graphicData uri="http://schemas.microsoft.com/office/word/2010/wordprocessingShape">
-                    <wps:wsp>
-                      <wps:cNvSpPr/>
-                      <wps:spPr>
-                        <a:xfrm>
-                          <a:off x="0" y="0"/>
-                          <a:ext cx="1362075" cy="400050"/>
-                        </a:xfrm>
-                        <a:prstGeom prst="ellipse">
-                          <a:avLst/>
-                        </a:prstGeom>
-                      </wps:spPr>
-                      <wps:style>
-                        <a:lnRef idx="2">
-                          <a:schemeClr val="accent1">
-                            <a:shade val="15000"/>
-                          </a:schemeClr>
-                        </a:lnRef>
-                        <a:fillRef idx="1">
-                          <a:schemeClr val="accent1"/>
-                        </a:fillRef>
-                        <a:effectRef idx="0">
-                          <a:schemeClr val="accent1"/>
-                        </a:effectRef>
-                        <a:fontRef idx="minor">
-                          <a:schemeClr val="lt1"/>
-                        </a:fontRef>
-                      </wps:style>
-                      <wps:txbx>
-                        <w:txbxContent>
-                          <w:p>
-                            <w:pPr>
-                              <w:jc w:val="center"/>
-                              <w:rPr>
-                                <w:lang w:val="de-DE"/>
-                              </w:rPr>
-                            </w:pPr>
-                            <w:r>
-                              <w:rPr>
-                                <w:lang w:val="de-DE"/>
-                              </w:rPr>
-                              <w:t>Get Tour</w:t>
-                            </w:r>
-                          </w:p>
-                        </w:txbxContent>
-                      </wps:txbx>
-                      <wps:bodyPr rot="0" spcFirstLastPara="0" vertOverflow="overflow" horzOverflow="overflow" vert="horz" wrap="square" lIns="91440" tIns="45720" rIns="91440" bIns="45720" numCol="1" spcCol="0" rtlCol="0" fromWordArt="0" anchor="ctr" anchorCtr="0" forceAA="0" compatLnSpc="1">
-                        <a:prstTxWarp prst="textNoShape">
-                          <a:avLst/>
-                        </a:prstTxWarp>
-                        <a:noAutofit/>
-                      </wps:bodyPr>
-                    </wps:wsp>
-                  </a:graphicData>
-                </a:graphic>
-                <wp14:sizeRelH relativeFrom="margin">
-                  <wp14:pctWidth>0</wp14:pctWidth>
-                </wp14:sizeRelH>
-                <wp14:sizeRelV relativeFrom="margin">
-                  <wp14:pctHeight>0</wp14:pctHeight>
-                </wp14:sizeRelV>
-              </wp:anchor>
-            </w:drawing>
-          </mc:Choice>
-          <mc:Fallback>
-            <w:pict>
-              <v:oval w14:anchorId="0712AEEA" id="_x0000_s1031" style="position:absolute;margin-left:115.9pt;margin-top:7.1pt;width:107.25pt;height:31.5pt;z-index:251676672;visibility:visible;mso-wrap-style:square;mso-width-percent:0;mso-height-percent:0;mso-wrap-distance-left:9pt;mso-wrap-distance-top:0;mso-wrap-distance-right:9pt;mso-wrap-distance-bottom:0;mso-position-horizontal:absolute;mso-position-horizontal-relative:text;mso-position-vertical:absolute;mso-position-vertical-relative:text;mso-width-percent:0;mso-height-percent:0;mso-width-relative:margin;mso-height-relative:margin;v-text-anchor:middle" o:gfxdata="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" fillcolor="#4472c4 [3204]" strokecolor="#09101d [484]" strokeweight="1pt">
-                <v:stroke joinstyle="miter"/>
-                <v:textbox>
-                  <w:txbxContent>
-                    <w:p>
-                      <w:pPr>
-                        <w:jc w:val="center"/>
-                        <w:rPr>
-                          <w:lang w:val="de-DE"/>
-                        </w:rPr>
-                      </w:pPr>
-                      <w:r>
-                        <w:rPr>
-                          <w:lang w:val="de-DE"/>
-                        </w:rPr>
-                        <w:t>Get Tour</w:t>
-                      </w:r>
-                    </w:p>
-                  </w:txbxContent>
-                </v:textbox>
-              </v:oval>
-            </w:pict>
-          </mc:Fallback>
-        </mc:AlternateContent>
-      </w:r>
-    </w:p>
-    <w:p>
-      <w:pPr>
-        <w:rPr>
-          <w:lang w:val="en-US"/>
-        </w:rPr>
-      </w:pPr>
-    </w:p>
-    <w:p>
-      <w:pPr>
-        <w:rPr>
-          <w:lang w:val="en-US"/>
-        </w:rPr>
-      </w:pPr>
-      <w:r>
-        <w:rPr>
-          <w:noProof/>
-        </w:rPr>
-        <mc:AlternateContent>
-          <mc:Choice Requires="wps">
-            <w:drawing>
-              <wp:anchor distT="0" distB="0" distL="114300" distR="114300" simplePos="0" relativeHeight="251692032" behindDoc="0" locked="0" layoutInCell="1" allowOverlap="1" wp14:anchorId="566C9F85" wp14:editId="03C3189F">
+              <wp:anchor distT="0" distB="0" distL="114300" distR="114300" simplePos="0" relativeHeight="251692032" behindDoc="0" locked="0" layoutInCell="1" allowOverlap="1" wp14:anchorId="566C9F85" wp14:editId="7C608307">
                 <wp:simplePos x="0" y="0"/>
                 <wp:positionH relativeFrom="column">
                   <wp:posOffset>738504</wp:posOffset>
@@ -2905,7 +2845,7 @@
           </mc:Choice>
           <mc:Fallback>
             <w:pict>
-              <v:line w14:anchorId="7091E8D4" id="Gerader Verbinder 7" o:spid="_x0000_s1026" style="position:absolute;flip:x;z-index:251692032;visibility:visible;mso-wrap-style:square;mso-width-percent:0;mso-height-percent:0;mso-wrap-distance-left:9pt;mso-wrap-distance-top:0;mso-wrap-distance-right:9pt;mso-wrap-distance-bottom:0;mso-position-horizontal:absolute;mso-position-horizontal-relative:text;mso-position-vertical:absolute;mso-position-vertical-relative:text;mso-width-percent:0;mso-height-percent:0;mso-width-relative:margin;mso-height-relative:margin" from="58.15pt,18.35pt" to="115.9pt,75.35pt" o:gfxdata="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" strokecolor="#4472c4 [3204]" strokeweight="3pt">
+              <v:line w14:anchorId="3B7A121A" id="Gerader Verbinder 7" o:spid="_x0000_s1026" style="position:absolute;flip:x;z-index:251692032;visibility:visible;mso-wrap-style:square;mso-width-percent:0;mso-height-percent:0;mso-wrap-distance-left:9pt;mso-wrap-distance-top:0;mso-wrap-distance-right:9pt;mso-wrap-distance-bottom:0;mso-position-horizontal:absolute;mso-position-horizontal-relative:text;mso-position-vertical:absolute;mso-position-vertical-relative:text;mso-width-percent:0;mso-height-percent:0;mso-width-relative:margin;mso-height-relative:margin" from="58.15pt,18.35pt" to="115.9pt,75.35pt" o:gfxdata="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" strokecolor="#4472c4 [3204]" strokeweight="3pt">
                 <v:stroke joinstyle="miter"/>
               </v:line>
             </w:pict>
@@ -2919,16 +2859,16 @@
         <mc:AlternateContent>
           <mc:Choice Requires="wps">
             <w:drawing>
-              <wp:anchor distT="0" distB="0" distL="114300" distR="114300" simplePos="0" relativeHeight="251668480" behindDoc="0" locked="0" layoutInCell="1" allowOverlap="1" wp14:anchorId="65C5972B" wp14:editId="189F4E2A">
+              <wp:anchor distT="0" distB="0" distL="114300" distR="114300" simplePos="0" relativeHeight="251668480" behindDoc="0" locked="0" layoutInCell="1" allowOverlap="1" wp14:anchorId="65C5972B" wp14:editId="171E479D">
                 <wp:simplePos x="0" y="0"/>
                 <wp:positionH relativeFrom="column">
-                  <wp:posOffset>1471930</wp:posOffset>
+                  <wp:posOffset>1473669</wp:posOffset>
                 </wp:positionH>
                 <wp:positionV relativeFrom="paragraph">
-                  <wp:posOffset>42545</wp:posOffset>
+                  <wp:posOffset>41551</wp:posOffset>
                 </wp:positionV>
-                <wp:extent cx="1362075" cy="400050"/>
-                <wp:effectExtent l="0" t="0" r="28575" b="19050"/>
+                <wp:extent cx="1455089" cy="400050"/>
+                <wp:effectExtent l="0" t="0" r="12065" b="19050"/>
                 <wp:wrapNone/>
                 <wp:docPr id="1417765970" name="Ellipse 5"/>
                 <wp:cNvGraphicFramePr/>
@@ -2939,7 +2879,7 @@
                       <wps:spPr>
                         <a:xfrm>
                           <a:off x="0" y="0"/>
-                          <a:ext cx="1362075" cy="400050"/>
+                          <a:ext cx="1455089" cy="400050"/>
                         </a:xfrm>
                         <a:prstGeom prst="ellipse">
                           <a:avLst/>
@@ -2974,8 +2914,16 @@
                               <w:rPr>
                                 <w:lang w:val="de-DE"/>
                               </w:rPr>
-                              <w:t>Add Tour</w:t>
+                              <w:t xml:space="preserve">CRUD </w:t>
                             </w:r>
+                            <w:proofErr w:type="spellStart"/>
+                            <w:r>
+                              <w:rPr>
+                                <w:lang w:val="de-DE"/>
+                              </w:rPr>
+                              <w:t>TourLog</w:t>
+                            </w:r>
+                            <w:proofErr w:type="spellEnd"/>
                           </w:p>
                         </w:txbxContent>
                       </wps:txbx>
@@ -2999,7 +2947,7 @@
           </mc:Choice>
           <mc:Fallback>
             <w:pict>
-              <v:oval w14:anchorId="65C5972B" id="_x0000_s1032" style="position:absolute;margin-left:115.9pt;margin-top:3.35pt;width:107.25pt;height:31.5pt;z-index:251668480;visibility:visible;mso-wrap-style:square;mso-width-percent:0;mso-height-percent:0;mso-wrap-distance-left:9pt;mso-wrap-distance-top:0;mso-wrap-distance-right:9pt;mso-wrap-distance-bottom:0;mso-position-horizontal:absolute;mso-position-horizontal-relative:text;mso-position-vertical:absolute;mso-position-vertical-relative:text;mso-width-percent:0;mso-height-percent:0;mso-width-relative:margin;mso-height-relative:margin;v-text-anchor:middle" o:gfxdata="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" fillcolor="#4472c4 [3204]" strokecolor="#09101d [484]" strokeweight="1pt">
+              <v:oval w14:anchorId="65C5972B" id="_x0000_s1031" style="position:absolute;margin-left:116.05pt;margin-top:3.25pt;width:114.55pt;height:31.5pt;z-index:251668480;visibility:visible;mso-wrap-style:square;mso-width-percent:0;mso-height-percent:0;mso-wrap-distance-left:9pt;mso-wrap-distance-top:0;mso-wrap-distance-right:9pt;mso-wrap-distance-bottom:0;mso-position-horizontal:absolute;mso-position-horizontal-relative:text;mso-position-vertical:absolute;mso-position-vertical-relative:text;mso-width-percent:0;mso-height-percent:0;mso-width-relative:margin;mso-height-relative:margin;v-text-anchor:middle" o:gfxdata="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" fillcolor="#4472c4 [3204]" strokecolor="#09101d [484]" strokeweight="1pt">
                 <v:stroke joinstyle="miter"/>
                 <v:textbox>
                   <w:txbxContent>
@@ -3014,8 +2962,16 @@
                         <w:rPr>
                           <w:lang w:val="de-DE"/>
                         </w:rPr>
-                        <w:t>Add Tour</w:t>
+                        <w:t xml:space="preserve">CRUD </w:t>
                       </w:r>
+                      <w:proofErr w:type="spellStart"/>
+                      <w:r>
+                        <w:rPr>
+                          <w:lang w:val="de-DE"/>
+                        </w:rPr>
+                        <w:t>TourLog</w:t>
+                      </w:r>
+                      <w:proofErr w:type="spellEnd"/>
                     </w:p>
                   </w:txbxContent>
                 </v:textbox>
@@ -3035,120 +2991,8 @@
         <w:rPr>
           <w:noProof/>
         </w:rPr>
-        <mc:AlternateContent>
-          <mc:Choice Requires="wps">
-            <w:drawing>
-              <wp:anchor distT="0" distB="0" distL="114300" distR="114300" simplePos="0" relativeHeight="251678720" behindDoc="0" locked="0" layoutInCell="1" allowOverlap="1" wp14:anchorId="7360CC39" wp14:editId="0E88AE1B">
-                <wp:simplePos x="0" y="0"/>
-                <wp:positionH relativeFrom="column">
-                  <wp:posOffset>1471930</wp:posOffset>
-                </wp:positionH>
-                <wp:positionV relativeFrom="paragraph">
-                  <wp:posOffset>271145</wp:posOffset>
-                </wp:positionV>
-                <wp:extent cx="1362075" cy="400050"/>
-                <wp:effectExtent l="0" t="0" r="28575" b="19050"/>
-                <wp:wrapNone/>
-                <wp:docPr id="989868644" name="Ellipse 5"/>
-                <wp:cNvGraphicFramePr/>
-                <a:graphic xmlns:a="http://schemas.openxmlformats.org/drawingml/2006/main">
-                  <a:graphicData uri="http://schemas.microsoft.com/office/word/2010/wordprocessingShape">
-                    <wps:wsp>
-                      <wps:cNvSpPr/>
-                      <wps:spPr>
-                        <a:xfrm>
-                          <a:off x="0" y="0"/>
-                          <a:ext cx="1362075" cy="400050"/>
-                        </a:xfrm>
-                        <a:prstGeom prst="ellipse">
-                          <a:avLst/>
-                        </a:prstGeom>
-                      </wps:spPr>
-                      <wps:style>
-                        <a:lnRef idx="2">
-                          <a:schemeClr val="accent1">
-                            <a:shade val="15000"/>
-                          </a:schemeClr>
-                        </a:lnRef>
-                        <a:fillRef idx="1">
-                          <a:schemeClr val="accent1"/>
-                        </a:fillRef>
-                        <a:effectRef idx="0">
-                          <a:schemeClr val="accent1"/>
-                        </a:effectRef>
-                        <a:fontRef idx="minor">
-                          <a:schemeClr val="lt1"/>
-                        </a:fontRef>
-                      </wps:style>
-                      <wps:txbx>
-                        <w:txbxContent>
-                          <w:p>
-                            <w:pPr>
-                              <w:jc w:val="center"/>
-                              <w:rPr>
-                                <w:lang w:val="de-DE"/>
-                              </w:rPr>
-                            </w:pPr>
-                            <w:r>
-                              <w:rPr>
-                                <w:lang w:val="de-DE"/>
-                              </w:rPr>
-                              <w:t>Delete Tour</w:t>
-                            </w:r>
-                          </w:p>
-                        </w:txbxContent>
-                      </wps:txbx>
-                      <wps:bodyPr rot="0" spcFirstLastPara="0" vertOverflow="overflow" horzOverflow="overflow" vert="horz" wrap="square" lIns="91440" tIns="45720" rIns="91440" bIns="45720" numCol="1" spcCol="0" rtlCol="0" fromWordArt="0" anchor="ctr" anchorCtr="0" forceAA="0" compatLnSpc="1">
-                        <a:prstTxWarp prst="textNoShape">
-                          <a:avLst/>
-                        </a:prstTxWarp>
-                        <a:noAutofit/>
-                      </wps:bodyPr>
-                    </wps:wsp>
-                  </a:graphicData>
-                </a:graphic>
-                <wp14:sizeRelH relativeFrom="margin">
-                  <wp14:pctWidth>0</wp14:pctWidth>
-                </wp14:sizeRelH>
-                <wp14:sizeRelV relativeFrom="margin">
-                  <wp14:pctHeight>0</wp14:pctHeight>
-                </wp14:sizeRelV>
-              </wp:anchor>
-            </w:drawing>
-          </mc:Choice>
-          <mc:Fallback>
-            <w:pict>
-              <v:oval w14:anchorId="7360CC39" id="_x0000_s1033" style="position:absolute;margin-left:115.9pt;margin-top:21.35pt;width:107.25pt;height:31.5pt;z-index:251678720;visibility:visible;mso-wrap-style:square;mso-width-percent:0;mso-height-percent:0;mso-wrap-distance-left:9pt;mso-wrap-distance-top:0;mso-wrap-distance-right:9pt;mso-wrap-distance-bottom:0;mso-position-horizontal:absolute;mso-position-horizontal-relative:text;mso-position-vertical:absolute;mso-position-vertical-relative:text;mso-width-percent:0;mso-height-percent:0;mso-width-relative:margin;mso-height-relative:margin;v-text-anchor:middle" o:gfxdata="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" fillcolor="#4472c4 [3204]" strokecolor="#09101d [484]" strokeweight="1pt">
-                <v:stroke joinstyle="miter"/>
-                <v:textbox>
-                  <w:txbxContent>
-                    <w:p>
-                      <w:pPr>
-                        <w:jc w:val="center"/>
-                        <w:rPr>
-                          <w:lang w:val="de-DE"/>
-                        </w:rPr>
-                      </w:pPr>
-                      <w:r>
-                        <w:rPr>
-                          <w:lang w:val="de-DE"/>
-                        </w:rPr>
-                        <w:t>Delete Tour</w:t>
-                      </w:r>
-                    </w:p>
-                  </w:txbxContent>
-                </v:textbox>
-              </v:oval>
-            </w:pict>
-          </mc:Fallback>
-        </mc:AlternateContent>
-      </w:r>
-      <w:r>
-        <w:rPr>
-          <w:noProof/>
-        </w:rPr>
         <w:drawing>
-          <wp:anchor distT="0" distB="0" distL="114300" distR="114300" simplePos="0" relativeHeight="251661312" behindDoc="1" locked="0" layoutInCell="1" allowOverlap="1" wp14:anchorId="6AF7B7C0" wp14:editId="4E466AF9">
+          <wp:anchor distT="0" distB="0" distL="114300" distR="114300" simplePos="0" relativeHeight="251661312" behindDoc="1" locked="0" layoutInCell="1" allowOverlap="1" wp14:anchorId="6AF7B7C0" wp14:editId="22F1E9DE">
             <wp:simplePos x="0" y="0"/>
             <wp:positionH relativeFrom="column">
               <wp:posOffset>-328295</wp:posOffset>
@@ -3218,7 +3062,119 @@
         <mc:AlternateContent>
           <mc:Choice Requires="wps">
             <w:drawing>
-              <wp:anchor distT="0" distB="0" distL="114300" distR="114300" simplePos="0" relativeHeight="251694080" behindDoc="0" locked="0" layoutInCell="1" allowOverlap="1" wp14:anchorId="4121DF0E" wp14:editId="6E83F0DA">
+              <wp:anchor distT="0" distB="0" distL="114300" distR="114300" simplePos="0" relativeHeight="251731968" behindDoc="0" locked="0" layoutInCell="1" allowOverlap="1" wp14:anchorId="37F28E0E" wp14:editId="3D57E1F8">
+                <wp:simplePos x="0" y="0"/>
+                <wp:positionH relativeFrom="column">
+                  <wp:posOffset>1461273</wp:posOffset>
+                </wp:positionH>
+                <wp:positionV relativeFrom="paragraph">
+                  <wp:posOffset>2154</wp:posOffset>
+                </wp:positionV>
+                <wp:extent cx="1455089" cy="400050"/>
+                <wp:effectExtent l="0" t="0" r="12065" b="19050"/>
+                <wp:wrapNone/>
+                <wp:docPr id="1877964181" name="Ellipse 5"/>
+                <wp:cNvGraphicFramePr/>
+                <a:graphic xmlns:a="http://schemas.openxmlformats.org/drawingml/2006/main">
+                  <a:graphicData uri="http://schemas.microsoft.com/office/word/2010/wordprocessingShape">
+                    <wps:wsp>
+                      <wps:cNvSpPr/>
+                      <wps:spPr>
+                        <a:xfrm>
+                          <a:off x="0" y="0"/>
+                          <a:ext cx="1455089" cy="400050"/>
+                        </a:xfrm>
+                        <a:prstGeom prst="ellipse">
+                          <a:avLst/>
+                        </a:prstGeom>
+                      </wps:spPr>
+                      <wps:style>
+                        <a:lnRef idx="2">
+                          <a:schemeClr val="accent1">
+                            <a:shade val="15000"/>
+                          </a:schemeClr>
+                        </a:lnRef>
+                        <a:fillRef idx="1">
+                          <a:schemeClr val="accent1"/>
+                        </a:fillRef>
+                        <a:effectRef idx="0">
+                          <a:schemeClr val="accent1"/>
+                        </a:effectRef>
+                        <a:fontRef idx="minor">
+                          <a:schemeClr val="lt1"/>
+                        </a:fontRef>
+                      </wps:style>
+                      <wps:txbx>
+                        <w:txbxContent>
+                          <w:p>
+                            <w:pPr>
+                              <w:jc w:val="center"/>
+                              <w:rPr>
+                                <w:lang w:val="de-DE"/>
+                              </w:rPr>
+                            </w:pPr>
+                            <w:r>
+                              <w:rPr>
+                                <w:lang w:val="de-DE"/>
+                              </w:rPr>
+                              <w:t>Tour Report</w:t>
+                            </w:r>
+                          </w:p>
+                        </w:txbxContent>
+                      </wps:txbx>
+                      <wps:bodyPr rot="0" spcFirstLastPara="0" vertOverflow="overflow" horzOverflow="overflow" vert="horz" wrap="square" lIns="91440" tIns="45720" rIns="91440" bIns="45720" numCol="1" spcCol="0" rtlCol="0" fromWordArt="0" anchor="ctr" anchorCtr="0" forceAA="0" compatLnSpc="1">
+                        <a:prstTxWarp prst="textNoShape">
+                          <a:avLst/>
+                        </a:prstTxWarp>
+                        <a:noAutofit/>
+                      </wps:bodyPr>
+                    </wps:wsp>
+                  </a:graphicData>
+                </a:graphic>
+                <wp14:sizeRelH relativeFrom="margin">
+                  <wp14:pctWidth>0</wp14:pctWidth>
+                </wp14:sizeRelH>
+                <wp14:sizeRelV relativeFrom="margin">
+                  <wp14:pctHeight>0</wp14:pctHeight>
+                </wp14:sizeRelV>
+              </wp:anchor>
+            </w:drawing>
+          </mc:Choice>
+          <mc:Fallback>
+            <w:pict>
+              <v:oval w14:anchorId="37F28E0E" id="_x0000_s1032" style="position:absolute;margin-left:115.05pt;margin-top:.15pt;width:114.55pt;height:31.5pt;z-index:251731968;visibility:visible;mso-wrap-style:square;mso-width-percent:0;mso-height-percent:0;mso-wrap-distance-left:9pt;mso-wrap-distance-top:0;mso-wrap-distance-right:9pt;mso-wrap-distance-bottom:0;mso-position-horizontal:absolute;mso-position-horizontal-relative:text;mso-position-vertical:absolute;mso-position-vertical-relative:text;mso-width-percent:0;mso-height-percent:0;mso-width-relative:margin;mso-height-relative:margin;v-text-anchor:middle" o:gfxdata="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" fillcolor="#4472c4 [3204]" strokecolor="#09101d [484]" strokeweight="1pt">
+                <v:stroke joinstyle="miter"/>
+                <v:textbox>
+                  <w:txbxContent>
+                    <w:p>
+                      <w:pPr>
+                        <w:jc w:val="center"/>
+                        <w:rPr>
+                          <w:lang w:val="de-DE"/>
+                        </w:rPr>
+                      </w:pPr>
+                      <w:r>
+                        <w:rPr>
+                          <w:lang w:val="de-DE"/>
+                        </w:rPr>
+                        <w:t>Tour Report</w:t>
+                      </w:r>
+                    </w:p>
+                  </w:txbxContent>
+                </v:textbox>
+              </v:oval>
+            </w:pict>
+          </mc:Fallback>
+        </mc:AlternateContent>
+      </w:r>
+      <w:r>
+        <w:rPr>
+          <w:noProof/>
+        </w:rPr>
+        <mc:AlternateContent>
+          <mc:Choice Requires="wps">
+            <w:drawing>
+              <wp:anchor distT="0" distB="0" distL="114300" distR="114300" simplePos="0" relativeHeight="251694080" behindDoc="0" locked="0" layoutInCell="1" allowOverlap="1" wp14:anchorId="4121DF0E" wp14:editId="17D17DB5">
                 <wp:simplePos x="0" y="0"/>
                 <wp:positionH relativeFrom="column">
                   <wp:posOffset>824229</wp:posOffset>
@@ -3274,7 +3230,7 @@
           </mc:Choice>
           <mc:Fallback>
             <w:pict>
-              <v:line w14:anchorId="362EE5CC" id="Gerader Verbinder 7" o:spid="_x0000_s1026" style="position:absolute;flip:x;z-index:251694080;visibility:visible;mso-wrap-style:square;mso-width-percent:0;mso-height-percent:0;mso-wrap-distance-left:9pt;mso-wrap-distance-top:0;mso-wrap-distance-right:9pt;mso-wrap-distance-bottom:0;mso-position-horizontal:absolute;mso-position-horizontal-relative:text;mso-position-vertical:absolute;mso-position-vertical-relative:text;mso-width-percent:0;mso-height-percent:0;mso-width-relative:margin;mso-height-relative:margin" from="64.9pt,16.9pt" to="115.9pt,41.65pt" o:gfxdata="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" strokecolor="#4472c4 [3204]" strokeweight="3pt">
+              <v:line w14:anchorId="523E3F72" id="Gerader Verbinder 7" o:spid="_x0000_s1026" style="position:absolute;flip:x;z-index:251694080;visibility:visible;mso-wrap-style:square;mso-width-percent:0;mso-height-percent:0;mso-wrap-distance-left:9pt;mso-wrap-distance-top:0;mso-wrap-distance-right:9pt;mso-wrap-distance-bottom:0;mso-position-horizontal:absolute;mso-position-horizontal-relative:text;mso-position-vertical:absolute;mso-position-vertical-relative:text;mso-width-percent:0;mso-height-percent:0;mso-width-relative:margin;mso-height-relative:margin" from="64.9pt,16.9pt" to="115.9pt,41.65pt" o:gfxdata="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" strokecolor="#4472c4 [3204]" strokeweight="3pt">
                 <v:stroke joinstyle="miter"/>
               </v:line>
             </w:pict>
@@ -3295,18 +3251,18 @@
         <mc:AlternateContent>
           <mc:Choice Requires="wps">
             <w:drawing>
-              <wp:anchor distT="0" distB="0" distL="114300" distR="114300" simplePos="0" relativeHeight="251680768" behindDoc="0" locked="0" layoutInCell="1" allowOverlap="1" wp14:anchorId="2685856A" wp14:editId="75C35F86">
+              <wp:anchor distT="0" distB="0" distL="114300" distR="114300" simplePos="0" relativeHeight="251734016" behindDoc="0" locked="0" layoutInCell="1" allowOverlap="1" wp14:anchorId="3A6A29E1" wp14:editId="33B31D68">
                 <wp:simplePos x="0" y="0"/>
                 <wp:positionH relativeFrom="column">
-                  <wp:posOffset>1471930</wp:posOffset>
+                  <wp:posOffset>1473062</wp:posOffset>
                 </wp:positionH>
                 <wp:positionV relativeFrom="paragraph">
-                  <wp:posOffset>243205</wp:posOffset>
+                  <wp:posOffset>244751</wp:posOffset>
                 </wp:positionV>
-                <wp:extent cx="1362075" cy="400050"/>
-                <wp:effectExtent l="0" t="0" r="28575" b="19050"/>
+                <wp:extent cx="1455089" cy="400050"/>
+                <wp:effectExtent l="0" t="0" r="12065" b="19050"/>
                 <wp:wrapNone/>
-                <wp:docPr id="202749461" name="Ellipse 5"/>
+                <wp:docPr id="1548595927" name="Ellipse 5"/>
                 <wp:cNvGraphicFramePr/>
                 <a:graphic xmlns:a="http://schemas.openxmlformats.org/drawingml/2006/main">
                   <a:graphicData uri="http://schemas.microsoft.com/office/word/2010/wordprocessingShape">
@@ -3315,7 +3271,7 @@
                       <wps:spPr>
                         <a:xfrm>
                           <a:off x="0" y="0"/>
-                          <a:ext cx="1362075" cy="400050"/>
+                          <a:ext cx="1455089" cy="400050"/>
                         </a:xfrm>
                         <a:prstGeom prst="ellipse">
                           <a:avLst/>
@@ -3346,11 +3302,19 @@
                                 <w:lang w:val="de-DE"/>
                               </w:rPr>
                             </w:pPr>
+                            <w:proofErr w:type="spellStart"/>
                             <w:r>
                               <w:rPr>
                                 <w:lang w:val="de-DE"/>
                               </w:rPr>
-                              <w:t>Edit Tour</w:t>
+                              <w:t>Sum</w:t>
+                            </w:r>
+                            <w:proofErr w:type="spellEnd"/>
+                            <w:r>
+                              <w:rPr>
+                                <w:lang w:val="de-DE"/>
+                              </w:rPr>
+                              <w:t>. Report</w:t>
                             </w:r>
                           </w:p>
                         </w:txbxContent>
@@ -3375,7 +3339,7 @@
           </mc:Choice>
           <mc:Fallback>
             <w:pict>
-              <v:oval w14:anchorId="2685856A" id="_x0000_s1034" style="position:absolute;margin-left:115.9pt;margin-top:19.15pt;width:107.25pt;height:31.5pt;z-index:251680768;visibility:visible;mso-wrap-style:square;mso-width-percent:0;mso-height-percent:0;mso-wrap-distance-left:9pt;mso-wrap-distance-top:0;mso-wrap-distance-right:9pt;mso-wrap-distance-bottom:0;mso-position-horizontal:absolute;mso-position-horizontal-relative:text;mso-position-vertical:absolute;mso-position-vertical-relative:text;mso-width-percent:0;mso-height-percent:0;mso-width-relative:margin;mso-height-relative:margin;v-text-anchor:middle" o:gfxdata="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" fillcolor="#4472c4 [3204]" strokecolor="#09101d [484]" strokeweight="1pt">
+              <v:oval w14:anchorId="3A6A29E1" id="_x0000_s1033" style="position:absolute;margin-left:116pt;margin-top:19.25pt;width:114.55pt;height:31.5pt;z-index:251734016;visibility:visible;mso-wrap-style:square;mso-width-percent:0;mso-height-percent:0;mso-wrap-distance-left:9pt;mso-wrap-distance-top:0;mso-wrap-distance-right:9pt;mso-wrap-distance-bottom:0;mso-position-horizontal:absolute;mso-position-horizontal-relative:text;mso-position-vertical:absolute;mso-position-vertical-relative:text;mso-width-percent:0;mso-height-percent:0;mso-width-relative:margin;mso-height-relative:margin;v-text-anchor:middle" o:gfxdata="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" fillcolor="#4472c4 [3204]" strokecolor="#09101d [484]" strokeweight="1pt">
                 <v:stroke joinstyle="miter"/>
                 <v:textbox>
                   <w:txbxContent>
@@ -3386,11 +3350,19 @@
                           <w:lang w:val="de-DE"/>
                         </w:rPr>
                       </w:pPr>
+                      <w:proofErr w:type="spellStart"/>
                       <w:r>
                         <w:rPr>
                           <w:lang w:val="de-DE"/>
                         </w:rPr>
-                        <w:t>Edit Tour</w:t>
+                        <w:t>Sum</w:t>
+                      </w:r>
+                      <w:proofErr w:type="spellEnd"/>
+                      <w:r>
+                        <w:rPr>
+                          <w:lang w:val="de-DE"/>
+                        </w:rPr>
+                        <w:t>. Report</w:t>
                       </w:r>
                     </w:p>
                   </w:txbxContent>
@@ -3414,7 +3386,7 @@
         <mc:AlternateContent>
           <mc:Choice Requires="wps">
             <w:drawing>
-              <wp:anchor distT="0" distB="0" distL="114300" distR="114300" simplePos="0" relativeHeight="251696128" behindDoc="0" locked="0" layoutInCell="1" allowOverlap="1" wp14:anchorId="2D199AAC" wp14:editId="0C662CBF">
+              <wp:anchor distT="0" distB="0" distL="114300" distR="114300" simplePos="0" relativeHeight="251696128" behindDoc="0" locked="0" layoutInCell="1" allowOverlap="1" wp14:anchorId="2D199AAC" wp14:editId="03705E8E">
                 <wp:simplePos x="0" y="0"/>
                 <wp:positionH relativeFrom="column">
                   <wp:posOffset>824229</wp:posOffset>
@@ -3470,7 +3442,7 @@
           </mc:Choice>
           <mc:Fallback>
             <w:pict>
-              <v:line w14:anchorId="2CD530E1" id="Gerader Verbinder 7" o:spid="_x0000_s1026" style="position:absolute;flip:x;z-index:251696128;visibility:visible;mso-wrap-style:square;mso-width-percent:0;mso-height-percent:0;mso-wrap-distance-left:9pt;mso-wrap-distance-top:0;mso-wrap-distance-right:9pt;mso-wrap-distance-bottom:0;mso-position-horizontal:absolute;mso-position-horizontal-relative:text;mso-position-vertical:absolute;mso-position-vertical-relative:text;mso-width-percent:0;mso-height-percent:0;mso-width-relative:margin;mso-height-relative:margin" from="64.9pt,13.15pt" to="115.9pt,13.15pt" o:gfxdata="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" strokecolor="#4472c4 [3204]" strokeweight="3pt">
+              <v:line w14:anchorId="62DA8C98" id="Gerader Verbinder 7" o:spid="_x0000_s1026" style="position:absolute;flip:x;z-index:251696128;visibility:visible;mso-wrap-style:square;mso-width-percent:0;mso-height-percent:0;mso-wrap-distance-left:9pt;mso-wrap-distance-top:0;mso-wrap-distance-right:9pt;mso-wrap-distance-bottom:0;mso-position-horizontal:absolute;mso-position-horizontal-relative:text;mso-position-vertical:absolute;mso-position-vertical-relative:text;mso-width-percent:0;mso-height-percent:0;mso-width-relative:margin;mso-height-relative:margin" from="64.9pt,13.15pt" to="115.9pt,13.15pt" o:gfxdata="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" strokecolor="#4472c4 [3204]" strokeweight="3pt">
                 <v:stroke joinstyle="miter"/>
               </v:line>
             </w:pict>
@@ -3484,6 +3456,134 @@
           <w:lang w:val="en-US"/>
         </w:rPr>
       </w:pPr>
+      <w:r>
+        <w:rPr>
+          <w:noProof/>
+        </w:rPr>
+        <mc:AlternateContent>
+          <mc:Choice Requires="wps">
+            <w:drawing>
+              <wp:anchor distT="0" distB="0" distL="114300" distR="114300" simplePos="0" relativeHeight="251736064" behindDoc="0" locked="0" layoutInCell="1" allowOverlap="1" wp14:anchorId="38456459" wp14:editId="66108053">
+                <wp:simplePos x="0" y="0"/>
+                <wp:positionH relativeFrom="column">
+                  <wp:posOffset>1472565</wp:posOffset>
+                </wp:positionH>
+                <wp:positionV relativeFrom="paragraph">
+                  <wp:posOffset>205906</wp:posOffset>
+                </wp:positionV>
+                <wp:extent cx="1455089" cy="400050"/>
+                <wp:effectExtent l="0" t="0" r="12065" b="19050"/>
+                <wp:wrapNone/>
+                <wp:docPr id="44257718" name="Ellipse 5"/>
+                <wp:cNvGraphicFramePr/>
+                <a:graphic xmlns:a="http://schemas.openxmlformats.org/drawingml/2006/main">
+                  <a:graphicData uri="http://schemas.microsoft.com/office/word/2010/wordprocessingShape">
+                    <wps:wsp>
+                      <wps:cNvSpPr/>
+                      <wps:spPr>
+                        <a:xfrm>
+                          <a:off x="0" y="0"/>
+                          <a:ext cx="1455089" cy="400050"/>
+                        </a:xfrm>
+                        <a:prstGeom prst="ellipse">
+                          <a:avLst/>
+                        </a:prstGeom>
+                      </wps:spPr>
+                      <wps:style>
+                        <a:lnRef idx="2">
+                          <a:schemeClr val="accent1">
+                            <a:shade val="15000"/>
+                          </a:schemeClr>
+                        </a:lnRef>
+                        <a:fillRef idx="1">
+                          <a:schemeClr val="accent1"/>
+                        </a:fillRef>
+                        <a:effectRef idx="0">
+                          <a:schemeClr val="accent1"/>
+                        </a:effectRef>
+                        <a:fontRef idx="minor">
+                          <a:schemeClr val="lt1"/>
+                        </a:fontRef>
+                      </wps:style>
+                      <wps:txbx>
+                        <w:txbxContent>
+                          <w:p>
+                            <w:pPr>
+                              <w:jc w:val="center"/>
+                              <w:rPr>
+                                <w:lang w:val="de-DE"/>
+                              </w:rPr>
+                            </w:pPr>
+                            <w:r>
+                              <w:rPr>
+                                <w:lang w:val="de-DE"/>
+                              </w:rPr>
+                              <w:t>Import/</w:t>
+                            </w:r>
+                            <w:proofErr w:type="spellStart"/>
+                            <w:r>
+                              <w:rPr>
+                                <w:lang w:val="de-DE"/>
+                              </w:rPr>
+                              <w:t>export</w:t>
+                            </w:r>
+                            <w:proofErr w:type="spellEnd"/>
+                          </w:p>
+                        </w:txbxContent>
+                      </wps:txbx>
+                      <wps:bodyPr rot="0" spcFirstLastPara="0" vertOverflow="overflow" horzOverflow="overflow" vert="horz" wrap="square" lIns="91440" tIns="45720" rIns="91440" bIns="45720" numCol="1" spcCol="0" rtlCol="0" fromWordArt="0" anchor="ctr" anchorCtr="0" forceAA="0" compatLnSpc="1">
+                        <a:prstTxWarp prst="textNoShape">
+                          <a:avLst/>
+                        </a:prstTxWarp>
+                        <a:noAutofit/>
+                      </wps:bodyPr>
+                    </wps:wsp>
+                  </a:graphicData>
+                </a:graphic>
+                <wp14:sizeRelH relativeFrom="margin">
+                  <wp14:pctWidth>0</wp14:pctWidth>
+                </wp14:sizeRelH>
+                <wp14:sizeRelV relativeFrom="margin">
+                  <wp14:pctHeight>0</wp14:pctHeight>
+                </wp14:sizeRelV>
+              </wp:anchor>
+            </w:drawing>
+          </mc:Choice>
+          <mc:Fallback>
+            <w:pict>
+              <v:oval w14:anchorId="38456459" id="_x0000_s1034" style="position:absolute;margin-left:115.95pt;margin-top:16.2pt;width:114.55pt;height:31.5pt;z-index:251736064;visibility:visible;mso-wrap-style:square;mso-width-percent:0;mso-height-percent:0;mso-wrap-distance-left:9pt;mso-wrap-distance-top:0;mso-wrap-distance-right:9pt;mso-wrap-distance-bottom:0;mso-position-horizontal:absolute;mso-position-horizontal-relative:text;mso-position-vertical:absolute;mso-position-vertical-relative:text;mso-width-percent:0;mso-height-percent:0;mso-width-relative:margin;mso-height-relative:margin;v-text-anchor:middle" o:gfxdata="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" fillcolor="#4472c4 [3204]" strokecolor="#09101d [484]" strokeweight="1pt">
+                <v:stroke joinstyle="miter"/>
+                <v:textbox>
+                  <w:txbxContent>
+                    <w:p>
+                      <w:pPr>
+                        <w:jc w:val="center"/>
+                        <w:rPr>
+                          <w:lang w:val="de-DE"/>
+                        </w:rPr>
+                      </w:pPr>
+                      <w:r>
+                        <w:rPr>
+                          <w:lang w:val="de-DE"/>
+                        </w:rPr>
+                        <w:t>Import/</w:t>
+                      </w:r>
+                      <w:proofErr w:type="spellStart"/>
+                      <w:r>
+                        <w:rPr>
+                          <w:lang w:val="de-DE"/>
+                        </w:rPr>
+                        <w:t>export</w:t>
+                      </w:r>
+                      <w:proofErr w:type="spellEnd"/>
+                    </w:p>
+                  </w:txbxContent>
+                </v:textbox>
+              </v:oval>
+            </w:pict>
+          </mc:Fallback>
+        </mc:AlternateContent>
+      </w:r>
       <w:r>
         <w:rPr>
           <w:noProof/>
@@ -3624,6 +3724,20 @@
           </mc:Fallback>
         </mc:AlternateContent>
       </w:r>
+    </w:p>
+    <w:p>
+      <w:pPr>
+        <w:rPr>
+          <w:lang w:val="en-US"/>
+        </w:rPr>
+      </w:pPr>
+    </w:p>
+    <w:p>
+      <w:pPr>
+        <w:rPr>
+          <w:lang w:val="en-US"/>
+        </w:rPr>
+      </w:pPr>
       <w:r>
         <w:rPr>
           <w:noProof/>
@@ -3631,18 +3745,18 @@
         <mc:AlternateContent>
           <mc:Choice Requires="wps">
             <w:drawing>
-              <wp:anchor distT="0" distB="0" distL="114300" distR="114300" simplePos="0" relativeHeight="251684864" behindDoc="0" locked="0" layoutInCell="1" allowOverlap="1" wp14:anchorId="1FF38189" wp14:editId="12499274">
+              <wp:anchor distT="0" distB="0" distL="114300" distR="114300" simplePos="0" relativeHeight="251738112" behindDoc="0" locked="0" layoutInCell="1" allowOverlap="1" wp14:anchorId="6BF385B8" wp14:editId="4510770B">
                 <wp:simplePos x="0" y="0"/>
                 <wp:positionH relativeFrom="column">
-                  <wp:posOffset>1471930</wp:posOffset>
+                  <wp:posOffset>1447800</wp:posOffset>
                 </wp:positionH>
                 <wp:positionV relativeFrom="paragraph">
-                  <wp:posOffset>186055</wp:posOffset>
+                  <wp:posOffset>138430</wp:posOffset>
                 </wp:positionV>
-                <wp:extent cx="1362075" cy="400050"/>
-                <wp:effectExtent l="0" t="0" r="28575" b="19050"/>
+                <wp:extent cx="1455089" cy="400050"/>
+                <wp:effectExtent l="0" t="0" r="12065" b="19050"/>
                 <wp:wrapNone/>
-                <wp:docPr id="1242007685" name="Ellipse 5"/>
+                <wp:docPr id="755622407" name="Ellipse 5"/>
                 <wp:cNvGraphicFramePr/>
                 <a:graphic xmlns:a="http://schemas.openxmlformats.org/drawingml/2006/main">
                   <a:graphicData uri="http://schemas.microsoft.com/office/word/2010/wordprocessingShape">
@@ -3651,7 +3765,7 @@
                       <wps:spPr>
                         <a:xfrm>
                           <a:off x="0" y="0"/>
-                          <a:ext cx="1362075" cy="400050"/>
+                          <a:ext cx="1455089" cy="400050"/>
                         </a:xfrm>
                         <a:prstGeom prst="ellipse">
                           <a:avLst/>
@@ -3686,7 +3800,7 @@
                               <w:rPr>
                                 <w:lang w:val="de-DE"/>
                               </w:rPr>
-                              <w:t>Edit Tour</w:t>
+                              <w:t>Search Tour</w:t>
                             </w:r>
                           </w:p>
                         </w:txbxContent>
@@ -3711,7 +3825,7 @@
           </mc:Choice>
           <mc:Fallback>
             <w:pict>
-              <v:oval w14:anchorId="1FF38189" id="_x0000_s1035" style="position:absolute;margin-left:115.9pt;margin-top:14.65pt;width:107.25pt;height:31.5pt;z-index:251684864;visibility:visible;mso-wrap-style:square;mso-width-percent:0;mso-height-percent:0;mso-wrap-distance-left:9pt;mso-wrap-distance-top:0;mso-wrap-distance-right:9pt;mso-wrap-distance-bottom:0;mso-position-horizontal:absolute;mso-position-horizontal-relative:text;mso-position-vertical:absolute;mso-position-vertical-relative:text;mso-width-percent:0;mso-height-percent:0;mso-width-relative:margin;mso-height-relative:margin;v-text-anchor:middle" o:gfxdata="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" fillcolor="#4472c4 [3204]" strokecolor="#09101d [484]" strokeweight="1pt">
+              <v:oval w14:anchorId="6BF385B8" id="_x0000_s1035" style="position:absolute;margin-left:114pt;margin-top:10.9pt;width:114.55pt;height:31.5pt;z-index:251738112;visibility:visible;mso-wrap-style:square;mso-width-percent:0;mso-height-percent:0;mso-wrap-distance-left:9pt;mso-wrap-distance-top:0;mso-wrap-distance-right:9pt;mso-wrap-distance-bottom:0;mso-position-horizontal:absolute;mso-position-horizontal-relative:text;mso-position-vertical:absolute;mso-position-vertical-relative:text;mso-width-percent:0;mso-height-percent:0;mso-width-relative:margin;mso-height-relative:margin;v-text-anchor:middle" o:gfxdata="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" fillcolor="#4472c4 [3204]" strokecolor="#09101d [484]" strokeweight="1pt">
                 <v:stroke joinstyle="miter"/>
                 <v:textbox>
                   <w:txbxContent>
@@ -3726,7 +3840,7 @@
                         <w:rPr>
                           <w:lang w:val="de-DE"/>
                         </w:rPr>
-                        <w:t>Edit Tour</w:t>
+                        <w:t>Search Tour</w:t>
                       </w:r>
                     </w:p>
                   </w:txbxContent>
@@ -3736,99 +3850,15 @@
           </mc:Fallback>
         </mc:AlternateContent>
       </w:r>
-    </w:p>
-    <w:p>
-      <w:pPr>
-        <w:rPr>
-          <w:lang w:val="en-US"/>
-        </w:rPr>
-      </w:pPr>
       <w:r>
         <w:rPr>
           <w:noProof/>
+          <w:lang w:val="en-US"/>
         </w:rPr>
         <mc:AlternateContent>
           <mc:Choice Requires="wps">
             <w:drawing>
-              <wp:anchor distT="0" distB="0" distL="114300" distR="114300" simplePos="0" relativeHeight="251702272" behindDoc="0" locked="0" layoutInCell="1" allowOverlap="1" wp14:anchorId="7340B802" wp14:editId="7A3BDE38">
-                <wp:simplePos x="0" y="0"/>
-                <wp:positionH relativeFrom="column">
-                  <wp:posOffset>690880</wp:posOffset>
-                </wp:positionH>
-                <wp:positionV relativeFrom="paragraph">
-                  <wp:posOffset>167005</wp:posOffset>
-                </wp:positionV>
-                <wp:extent cx="781050" cy="1000125"/>
-                <wp:effectExtent l="19050" t="19050" r="19050" b="28575"/>
-                <wp:wrapNone/>
-                <wp:docPr id="751022165" name="Gerader Verbinder 7"/>
-                <wp:cNvGraphicFramePr/>
-                <a:graphic xmlns:a="http://schemas.openxmlformats.org/drawingml/2006/main">
-                  <a:graphicData uri="http://schemas.microsoft.com/office/word/2010/wordprocessingShape">
-                    <wps:wsp>
-                      <wps:cNvCnPr/>
-                      <wps:spPr>
-                        <a:xfrm flipH="1" flipV="1">
-                          <a:off x="0" y="0"/>
-                          <a:ext cx="781050" cy="1000125"/>
-                        </a:xfrm>
-                        <a:prstGeom prst="line">
-                          <a:avLst/>
-                        </a:prstGeom>
-                        <a:ln w="38100"/>
-                      </wps:spPr>
-                      <wps:style>
-                        <a:lnRef idx="3">
-                          <a:schemeClr val="accent1"/>
-                        </a:lnRef>
-                        <a:fillRef idx="0">
-                          <a:schemeClr val="accent1"/>
-                        </a:fillRef>
-                        <a:effectRef idx="2">
-                          <a:schemeClr val="accent1"/>
-                        </a:effectRef>
-                        <a:fontRef idx="minor">
-                          <a:schemeClr val="tx1"/>
-                        </a:fontRef>
-                      </wps:style>
-                      <wps:bodyPr/>
-                    </wps:wsp>
-                  </a:graphicData>
-                </a:graphic>
-                <wp14:sizeRelH relativeFrom="margin">
-                  <wp14:pctWidth>0</wp14:pctWidth>
-                </wp14:sizeRelH>
-                <wp14:sizeRelV relativeFrom="margin">
-                  <wp14:pctHeight>0</wp14:pctHeight>
-                </wp14:sizeRelV>
-              </wp:anchor>
-            </w:drawing>
-          </mc:Choice>
-          <mc:Fallback>
-            <w:pict>
-              <v:line w14:anchorId="024BCFCB" id="Gerader Verbinder 7" o:spid="_x0000_s1026" style="position:absolute;flip:x y;z-index:251702272;visibility:visible;mso-wrap-style:square;mso-width-percent:0;mso-height-percent:0;mso-wrap-distance-left:9pt;mso-wrap-distance-top:0;mso-wrap-distance-right:9pt;mso-wrap-distance-bottom:0;mso-position-horizontal:absolute;mso-position-horizontal-relative:text;mso-position-vertical:absolute;mso-position-vertical-relative:text;mso-width-percent:0;mso-height-percent:0;mso-width-relative:margin;mso-height-relative:margin" from="54.4pt,13.15pt" to="115.9pt,91.9pt" o:gfxdata="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" strokecolor="#4472c4 [3204]" strokeweight="3pt">
-                <v:stroke joinstyle="miter"/>
-              </v:line>
-            </w:pict>
-          </mc:Fallback>
-        </mc:AlternateContent>
-      </w:r>
-    </w:p>
-    <w:p>
-      <w:pPr>
-        <w:rPr>
-          <w:lang w:val="en-US"/>
-        </w:rPr>
-      </w:pPr>
-      <w:r>
-        <w:rPr>
-          <w:noProof/>
-          <w:lang w:val="en-US"/>
-        </w:rPr>
-        <mc:AlternateContent>
-          <mc:Choice Requires="wps">
-            <w:drawing>
-              <wp:anchor distT="45720" distB="45720" distL="114300" distR="114300" simplePos="0" relativeHeight="251697151" behindDoc="0" locked="0" layoutInCell="1" allowOverlap="1" wp14:anchorId="4C600F6A" wp14:editId="64DE13AB">
+              <wp:anchor distT="45720" distB="45720" distL="114300" distR="114300" simplePos="0" relativeHeight="251697151" behindDoc="0" locked="0" layoutInCell="1" allowOverlap="1" wp14:anchorId="4C600F6A" wp14:editId="7B4E99AC">
                 <wp:simplePos x="0" y="0"/>
                 <wp:positionH relativeFrom="column">
                   <wp:posOffset>-71120</wp:posOffset>
@@ -3929,460 +3959,20 @@
           </mc:Fallback>
         </mc:AlternateContent>
       </w:r>
-      <w:r>
-        <w:rPr>
-          <w:noProof/>
-        </w:rPr>
-        <mc:AlternateContent>
-          <mc:Choice Requires="wps">
-            <w:drawing>
-              <wp:anchor distT="0" distB="0" distL="114300" distR="114300" simplePos="0" relativeHeight="251686912" behindDoc="0" locked="0" layoutInCell="1" allowOverlap="1" wp14:anchorId="277089F1" wp14:editId="20820E1C">
-                <wp:simplePos x="0" y="0"/>
-                <wp:positionH relativeFrom="column">
-                  <wp:posOffset>1490980</wp:posOffset>
-                </wp:positionH>
-                <wp:positionV relativeFrom="paragraph">
-                  <wp:posOffset>127000</wp:posOffset>
-                </wp:positionV>
-                <wp:extent cx="1362075" cy="400050"/>
-                <wp:effectExtent l="0" t="0" r="28575" b="19050"/>
-                <wp:wrapNone/>
-                <wp:docPr id="237676437" name="Ellipse 5"/>
-                <wp:cNvGraphicFramePr/>
-                <a:graphic xmlns:a="http://schemas.openxmlformats.org/drawingml/2006/main">
-                  <a:graphicData uri="http://schemas.microsoft.com/office/word/2010/wordprocessingShape">
-                    <wps:wsp>
-                      <wps:cNvSpPr/>
-                      <wps:spPr>
-                        <a:xfrm>
-                          <a:off x="0" y="0"/>
-                          <a:ext cx="1362075" cy="400050"/>
-                        </a:xfrm>
-                        <a:prstGeom prst="ellipse">
-                          <a:avLst/>
-                        </a:prstGeom>
-                      </wps:spPr>
-                      <wps:style>
-                        <a:lnRef idx="2">
-                          <a:schemeClr val="accent1">
-                            <a:shade val="15000"/>
-                          </a:schemeClr>
-                        </a:lnRef>
-                        <a:fillRef idx="1">
-                          <a:schemeClr val="accent1"/>
-                        </a:fillRef>
-                        <a:effectRef idx="0">
-                          <a:schemeClr val="accent1"/>
-                        </a:effectRef>
-                        <a:fontRef idx="minor">
-                          <a:schemeClr val="lt1"/>
-                        </a:fontRef>
-                      </wps:style>
-                      <wps:txbx>
-                        <w:txbxContent>
-                          <w:p>
-                            <w:pPr>
-                              <w:jc w:val="center"/>
-                              <w:rPr>
-                                <w:lang w:val="de-DE"/>
-                              </w:rPr>
-                            </w:pPr>
-                            <w:r>
-                              <w:rPr>
-                                <w:lang w:val="de-DE"/>
-                              </w:rPr>
-                              <w:t>Gen Tour Pdf</w:t>
-                            </w:r>
-                            <w:r>
-                              <w:rPr>
-                                <w:noProof/>
-                                <w:lang w:val="de-DE"/>
-                              </w:rPr>
-                              <w:drawing>
-                                <wp:inline distT="0" distB="0" distL="0" distR="0" wp14:anchorId="4DB05CE2" wp14:editId="61B745DD">
-                                  <wp:extent cx="594360" cy="179070"/>
-                                  <wp:effectExtent l="0" t="0" r="0" b="0"/>
-                                  <wp:docPr id="358680195" name="Grafik 6"/>
-                                  <wp:cNvGraphicFramePr>
-                                    <a:graphicFrameLocks xmlns:a="http://schemas.openxmlformats.org/drawingml/2006/main" noChangeAspect="1"/>
-                                  </wp:cNvGraphicFramePr>
-                                  <a:graphic xmlns:a="http://schemas.openxmlformats.org/drawingml/2006/main">
-                                    <a:graphicData uri="http://schemas.openxmlformats.org/drawingml/2006/picture">
-                                      <pic:pic xmlns:pic="http://schemas.openxmlformats.org/drawingml/2006/picture">
-                                        <pic:nvPicPr>
-                                          <pic:cNvPr id="0" name="Picture 8"/>
-                                          <pic:cNvPicPr>
-                                            <a:picLocks noChangeAspect="1" noChangeArrowheads="1"/>
-                                          </pic:cNvPicPr>
-                                        </pic:nvPicPr>
-                                        <pic:blipFill>
-                                          <a:blip r:embed="rId10">
-                                            <a:extLst>
-                                              <a:ext uri="{28A0092B-C50C-407E-A947-70E740481C1C}">
-                                                <a14:useLocalDpi xmlns:a14="http://schemas.microsoft.com/office/drawing/2010/main" val="0"/>
-                                              </a:ext>
-                                            </a:extLst>
-                                          </a:blip>
-                                          <a:srcRect/>
-                                          <a:stretch>
-                                            <a:fillRect/>
-                                          </a:stretch>
-                                        </pic:blipFill>
-                                        <pic:spPr bwMode="auto">
-                                          <a:xfrm>
-                                            <a:off x="0" y="0"/>
-                                            <a:ext cx="594360" cy="179070"/>
-                                          </a:xfrm>
-                                          <a:prstGeom prst="rect">
-                                            <a:avLst/>
-                                          </a:prstGeom>
-                                          <a:noFill/>
-                                          <a:ln>
-                                            <a:noFill/>
-                                          </a:ln>
-                                        </pic:spPr>
-                                      </pic:pic>
-                                    </a:graphicData>
-                                  </a:graphic>
-                                </wp:inline>
-                              </w:drawing>
-                            </w:r>
-                          </w:p>
-                        </w:txbxContent>
-                      </wps:txbx>
-                      <wps:bodyPr rot="0" spcFirstLastPara="0" vertOverflow="overflow" horzOverflow="overflow" vert="horz" wrap="square" lIns="91440" tIns="45720" rIns="91440" bIns="45720" numCol="1" spcCol="0" rtlCol="0" fromWordArt="0" anchor="ctr" anchorCtr="0" forceAA="0" compatLnSpc="1">
-                        <a:prstTxWarp prst="textNoShape">
-                          <a:avLst/>
-                        </a:prstTxWarp>
-                        <a:noAutofit/>
-                      </wps:bodyPr>
-                    </wps:wsp>
-                  </a:graphicData>
-                </a:graphic>
-                <wp14:sizeRelH relativeFrom="margin">
-                  <wp14:pctWidth>0</wp14:pctWidth>
-                </wp14:sizeRelH>
-                <wp14:sizeRelV relativeFrom="margin">
-                  <wp14:pctHeight>0</wp14:pctHeight>
-                </wp14:sizeRelV>
-              </wp:anchor>
-            </w:drawing>
-          </mc:Choice>
-          <mc:Fallback>
-            <w:pict>
-              <v:oval w14:anchorId="277089F1" id="_x0000_s1037" style="position:absolute;margin-left:117.4pt;margin-top:10pt;width:107.25pt;height:31.5pt;z-index:251686912;visibility:visible;mso-wrap-style:square;mso-width-percent:0;mso-height-percent:0;mso-wrap-distance-left:9pt;mso-wrap-distance-top:0;mso-wrap-distance-right:9pt;mso-wrap-distance-bottom:0;mso-position-horizontal:absolute;mso-position-horizontal-relative:text;mso-position-vertical:absolute;mso-position-vertical-relative:text;mso-width-percent:0;mso-height-percent:0;mso-width-relative:margin;mso-height-relative:margin;v-text-anchor:middle" o:gfxdata="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" fillcolor="#4472c4 [3204]" strokecolor="#09101d [484]" strokeweight="1pt">
-                <v:stroke joinstyle="miter"/>
-                <v:textbox>
-                  <w:txbxContent>
-                    <w:p>
-                      <w:pPr>
-                        <w:jc w:val="center"/>
-                        <w:rPr>
-                          <w:lang w:val="de-DE"/>
-                        </w:rPr>
-                      </w:pPr>
-                      <w:r>
-                        <w:rPr>
-                          <w:lang w:val="de-DE"/>
-                        </w:rPr>
-                        <w:t>Gen Tour Pdf</w:t>
-                      </w:r>
-                      <w:r>
-                        <w:rPr>
-                          <w:noProof/>
-                          <w:lang w:val="de-DE"/>
-                        </w:rPr>
-                        <w:drawing>
-                          <wp:inline distT="0" distB="0" distL="0" distR="0" wp14:anchorId="4DB05CE2" wp14:editId="61B745DD">
-                            <wp:extent cx="594360" cy="179070"/>
-                            <wp:effectExtent l="0" t="0" r="0" b="0"/>
-                            <wp:docPr id="358680195" name="Grafik 6"/>
-                            <wp:cNvGraphicFramePr>
-                              <a:graphicFrameLocks xmlns:a="http://schemas.openxmlformats.org/drawingml/2006/main" noChangeAspect="1"/>
-                            </wp:cNvGraphicFramePr>
-                            <a:graphic xmlns:a="http://schemas.openxmlformats.org/drawingml/2006/main">
-                              <a:graphicData uri="http://schemas.openxmlformats.org/drawingml/2006/picture">
-                                <pic:pic xmlns:pic="http://schemas.openxmlformats.org/drawingml/2006/picture">
-                                  <pic:nvPicPr>
-                                    <pic:cNvPr id="0" name="Picture 8"/>
-                                    <pic:cNvPicPr>
-                                      <a:picLocks noChangeAspect="1" noChangeArrowheads="1"/>
-                                    </pic:cNvPicPr>
-                                  </pic:nvPicPr>
-                                  <pic:blipFill>
-                                    <a:blip r:embed="rId10">
-                                      <a:extLst>
-                                        <a:ext uri="{28A0092B-C50C-407E-A947-70E740481C1C}">
-                                          <a14:useLocalDpi xmlns:a14="http://schemas.microsoft.com/office/drawing/2010/main" val="0"/>
-                                        </a:ext>
-                                      </a:extLst>
-                                    </a:blip>
-                                    <a:srcRect/>
-                                    <a:stretch>
-                                      <a:fillRect/>
-                                    </a:stretch>
-                                  </pic:blipFill>
-                                  <pic:spPr bwMode="auto">
-                                    <a:xfrm>
-                                      <a:off x="0" y="0"/>
-                                      <a:ext cx="594360" cy="179070"/>
-                                    </a:xfrm>
-                                    <a:prstGeom prst="rect">
-                                      <a:avLst/>
-                                    </a:prstGeom>
-                                    <a:noFill/>
-                                    <a:ln>
-                                      <a:noFill/>
-                                    </a:ln>
-                                  </pic:spPr>
-                                </pic:pic>
-                              </a:graphicData>
-                            </a:graphic>
-                          </wp:inline>
-                        </w:drawing>
-                      </w:r>
-                    </w:p>
-                  </w:txbxContent>
-                </v:textbox>
-              </v:oval>
-            </w:pict>
-          </mc:Fallback>
-        </mc:AlternateContent>
-      </w:r>
-    </w:p>
-    <w:p>
-      <w:pPr>
-        <w:rPr>
-          <w:lang w:val="en-US"/>
-        </w:rPr>
-      </w:pPr>
-    </w:p>
-    <w:p>
-      <w:pPr>
-        <w:rPr>
-          <w:lang w:val="en-US"/>
-        </w:rPr>
-      </w:pPr>
-      <w:r>
-        <w:rPr>
-          <w:noProof/>
-        </w:rPr>
-        <mc:AlternateContent>
-          <mc:Choice Requires="wps">
-            <w:drawing>
-              <wp:anchor distT="0" distB="0" distL="114300" distR="114300" simplePos="0" relativeHeight="251688960" behindDoc="0" locked="0" layoutInCell="1" allowOverlap="1" wp14:anchorId="47400E19" wp14:editId="332B18FA">
-                <wp:simplePos x="0" y="0"/>
-                <wp:positionH relativeFrom="column">
-                  <wp:posOffset>1475740</wp:posOffset>
-                </wp:positionH>
-                <wp:positionV relativeFrom="paragraph">
-                  <wp:posOffset>99060</wp:posOffset>
-                </wp:positionV>
-                <wp:extent cx="1362075" cy="400050"/>
-                <wp:effectExtent l="0" t="0" r="28575" b="19050"/>
-                <wp:wrapNone/>
-                <wp:docPr id="1336616115" name="Ellipse 5"/>
-                <wp:cNvGraphicFramePr/>
-                <a:graphic xmlns:a="http://schemas.openxmlformats.org/drawingml/2006/main">
-                  <a:graphicData uri="http://schemas.microsoft.com/office/word/2010/wordprocessingShape">
-                    <wps:wsp>
-                      <wps:cNvSpPr/>
-                      <wps:spPr>
-                        <a:xfrm>
-                          <a:off x="0" y="0"/>
-                          <a:ext cx="1362075" cy="400050"/>
-                        </a:xfrm>
-                        <a:prstGeom prst="ellipse">
-                          <a:avLst/>
-                        </a:prstGeom>
-                      </wps:spPr>
-                      <wps:style>
-                        <a:lnRef idx="2">
-                          <a:schemeClr val="accent1">
-                            <a:shade val="15000"/>
-                          </a:schemeClr>
-                        </a:lnRef>
-                        <a:fillRef idx="1">
-                          <a:schemeClr val="accent1"/>
-                        </a:fillRef>
-                        <a:effectRef idx="0">
-                          <a:schemeClr val="accent1"/>
-                        </a:effectRef>
-                        <a:fontRef idx="minor">
-                          <a:schemeClr val="lt1"/>
-                        </a:fontRef>
-                      </wps:style>
-                      <wps:txbx>
-                        <w:txbxContent>
-                          <w:p>
-                            <w:pPr>
-                              <w:jc w:val="center"/>
-                              <w:rPr>
-                                <w:lang w:val="de-DE"/>
-                              </w:rPr>
-                            </w:pPr>
-                            <w:r>
-                              <w:rPr>
-                                <w:lang w:val="de-DE"/>
-                              </w:rPr>
-                              <w:t>Search Tour</w:t>
-                            </w:r>
-                            <w:r>
-                              <w:rPr>
-                                <w:noProof/>
-                                <w:lang w:val="de-DE"/>
-                              </w:rPr>
-                              <w:drawing>
-                                <wp:inline distT="0" distB="0" distL="0" distR="0" wp14:anchorId="73BFF9F3" wp14:editId="26E4DAD6">
-                                  <wp:extent cx="594360" cy="179070"/>
-                                  <wp:effectExtent l="0" t="0" r="0" b="0"/>
-                                  <wp:docPr id="1784168239" name="Grafik 1784168239"/>
-                                  <wp:cNvGraphicFramePr>
-                                    <a:graphicFrameLocks xmlns:a="http://schemas.openxmlformats.org/drawingml/2006/main" noChangeAspect="1"/>
-                                  </wp:cNvGraphicFramePr>
-                                  <a:graphic xmlns:a="http://schemas.openxmlformats.org/drawingml/2006/main">
-                                    <a:graphicData uri="http://schemas.openxmlformats.org/drawingml/2006/picture">
-                                      <pic:pic xmlns:pic="http://schemas.openxmlformats.org/drawingml/2006/picture">
-                                        <pic:nvPicPr>
-                                          <pic:cNvPr id="0" name="Picture 8"/>
-                                          <pic:cNvPicPr>
-                                            <a:picLocks noChangeAspect="1" noChangeArrowheads="1"/>
-                                          </pic:cNvPicPr>
-                                        </pic:nvPicPr>
-                                        <pic:blipFill>
-                                          <a:blip r:embed="rId10">
-                                            <a:extLst>
-                                              <a:ext uri="{28A0092B-C50C-407E-A947-70E740481C1C}">
-                                                <a14:useLocalDpi xmlns:a14="http://schemas.microsoft.com/office/drawing/2010/main" val="0"/>
-                                              </a:ext>
-                                            </a:extLst>
-                                          </a:blip>
-                                          <a:srcRect/>
-                                          <a:stretch>
-                                            <a:fillRect/>
-                                          </a:stretch>
-                                        </pic:blipFill>
-                                        <pic:spPr bwMode="auto">
-                                          <a:xfrm>
-                                            <a:off x="0" y="0"/>
-                                            <a:ext cx="594360" cy="179070"/>
-                                          </a:xfrm>
-                                          <a:prstGeom prst="rect">
-                                            <a:avLst/>
-                                          </a:prstGeom>
-                                          <a:noFill/>
-                                          <a:ln>
-                                            <a:noFill/>
-                                          </a:ln>
-                                        </pic:spPr>
-                                      </pic:pic>
-                                    </a:graphicData>
-                                  </a:graphic>
-                                </wp:inline>
-                              </w:drawing>
-                            </w:r>
-                          </w:p>
-                        </w:txbxContent>
-                      </wps:txbx>
-                      <wps:bodyPr rot="0" spcFirstLastPara="0" vertOverflow="overflow" horzOverflow="overflow" vert="horz" wrap="square" lIns="91440" tIns="45720" rIns="91440" bIns="45720" numCol="1" spcCol="0" rtlCol="0" fromWordArt="0" anchor="ctr" anchorCtr="0" forceAA="0" compatLnSpc="1">
-                        <a:prstTxWarp prst="textNoShape">
-                          <a:avLst/>
-                        </a:prstTxWarp>
-                        <a:noAutofit/>
-                      </wps:bodyPr>
-                    </wps:wsp>
-                  </a:graphicData>
-                </a:graphic>
-                <wp14:sizeRelH relativeFrom="margin">
-                  <wp14:pctWidth>0</wp14:pctWidth>
-                </wp14:sizeRelH>
-                <wp14:sizeRelV relativeFrom="margin">
-                  <wp14:pctHeight>0</wp14:pctHeight>
-                </wp14:sizeRelV>
-              </wp:anchor>
-            </w:drawing>
-          </mc:Choice>
-          <mc:Fallback>
-            <w:pict>
-              <v:oval w14:anchorId="47400E19" id="_x0000_s1038" style="position:absolute;margin-left:116.2pt;margin-top:7.8pt;width:107.25pt;height:31.5pt;z-index:251688960;visibility:visible;mso-wrap-style:square;mso-width-percent:0;mso-height-percent:0;mso-wrap-distance-left:9pt;mso-wrap-distance-top:0;mso-wrap-distance-right:9pt;mso-wrap-distance-bottom:0;mso-position-horizontal:absolute;mso-position-horizontal-relative:text;mso-position-vertical:absolute;mso-position-vertical-relative:text;mso-width-percent:0;mso-height-percent:0;mso-width-relative:margin;mso-height-relative:margin;v-text-anchor:middle" o:gfxdata="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" fillcolor="#4472c4 [3204]" strokecolor="#09101d [484]" strokeweight="1pt">
-                <v:stroke joinstyle="miter"/>
-                <v:textbox>
-                  <w:txbxContent>
-                    <w:p>
-                      <w:pPr>
-                        <w:jc w:val="center"/>
-                        <w:rPr>
-                          <w:lang w:val="de-DE"/>
-                        </w:rPr>
-                      </w:pPr>
-                      <w:r>
-                        <w:rPr>
-                          <w:lang w:val="de-DE"/>
-                        </w:rPr>
-                        <w:t>Search Tour</w:t>
-                      </w:r>
-                      <w:r>
-                        <w:rPr>
-                          <w:noProof/>
-                          <w:lang w:val="de-DE"/>
-                        </w:rPr>
-                        <w:drawing>
-                          <wp:inline distT="0" distB="0" distL="0" distR="0" wp14:anchorId="73BFF9F3" wp14:editId="26E4DAD6">
-                            <wp:extent cx="594360" cy="179070"/>
-                            <wp:effectExtent l="0" t="0" r="0" b="0"/>
-                            <wp:docPr id="1784168239" name="Grafik 1784168239"/>
-                            <wp:cNvGraphicFramePr>
-                              <a:graphicFrameLocks xmlns:a="http://schemas.openxmlformats.org/drawingml/2006/main" noChangeAspect="1"/>
-                            </wp:cNvGraphicFramePr>
-                            <a:graphic xmlns:a="http://schemas.openxmlformats.org/drawingml/2006/main">
-                              <a:graphicData uri="http://schemas.openxmlformats.org/drawingml/2006/picture">
-                                <pic:pic xmlns:pic="http://schemas.openxmlformats.org/drawingml/2006/picture">
-                                  <pic:nvPicPr>
-                                    <pic:cNvPr id="0" name="Picture 8"/>
-                                    <pic:cNvPicPr>
-                                      <a:picLocks noChangeAspect="1" noChangeArrowheads="1"/>
-                                    </pic:cNvPicPr>
-                                  </pic:nvPicPr>
-                                  <pic:blipFill>
-                                    <a:blip r:embed="rId10">
-                                      <a:extLst>
-                                        <a:ext uri="{28A0092B-C50C-407E-A947-70E740481C1C}">
-                                          <a14:useLocalDpi xmlns:a14="http://schemas.microsoft.com/office/drawing/2010/main" val="0"/>
-                                        </a:ext>
-                                      </a:extLst>
-                                    </a:blip>
-                                    <a:srcRect/>
-                                    <a:stretch>
-                                      <a:fillRect/>
-                                    </a:stretch>
-                                  </pic:blipFill>
-                                  <pic:spPr bwMode="auto">
-                                    <a:xfrm>
-                                      <a:off x="0" y="0"/>
-                                      <a:ext cx="594360" cy="179070"/>
-                                    </a:xfrm>
-                                    <a:prstGeom prst="rect">
-                                      <a:avLst/>
-                                    </a:prstGeom>
-                                    <a:noFill/>
-                                    <a:ln>
-                                      <a:noFill/>
-                                    </a:ln>
-                                  </pic:spPr>
-                                </pic:pic>
-                              </a:graphicData>
-                            </a:graphic>
-                          </wp:inline>
-                        </w:drawing>
-                      </w:r>
-                    </w:p>
-                  </w:txbxContent>
-                </v:textbox>
-              </v:oval>
-            </w:pict>
-          </mc:Fallback>
-        </mc:AlternateContent>
-      </w:r>
+    </w:p>
+    <w:p>
+      <w:pPr>
+        <w:rPr>
+          <w:lang w:val="en-US"/>
+        </w:rPr>
+      </w:pPr>
+    </w:p>
+    <w:p>
+      <w:pPr>
+        <w:rPr>
+          <w:lang w:val="en-US"/>
+        </w:rPr>
+      </w:pPr>
     </w:p>
     <w:p>
       <w:pPr>
@@ -4430,9 +4020,17 @@
         <w:rPr>
           <w:lang w:val="en-US"/>
         </w:rPr>
-        <w:t>ocument your UI-flow using wireframes</w:t>
+        <w:t xml:space="preserve">ocument your UI-flow using </w:t>
+      </w:r>
+      <w:proofErr w:type="gramStart"/>
+      <w:r>
+        <w:rPr>
+          <w:lang w:val="en-US"/>
+        </w:rPr>
+        <w:t>wireframes</w:t>
       </w:r>
       <w:bookmarkEnd w:id="4"/>
+      <w:proofErr w:type="gramEnd"/>
     </w:p>
     <w:p>
       <w:pPr>
@@ -4503,6 +4101,7 @@
                                 </w14:textOutline>
                               </w:rPr>
                             </w:pPr>
+                            <w:proofErr w:type="spellStart"/>
                             <w:r>
                               <w:rPr>
                                 <w:b/>
@@ -4535,6 +4134,7 @@
                               </w:rPr>
                               <w:t>Map</w:t>
                             </w:r>
+                            <w:proofErr w:type="spellEnd"/>
                           </w:p>
                         </w:txbxContent>
                       </wps:txbx>
@@ -4555,7 +4155,7 @@
           </mc:Choice>
           <mc:Fallback>
             <w:pict>
-              <v:shape w14:anchorId="072CE62E" id="_x0000_s1039" type="#_x0000_t202" style="position:absolute;margin-left:351.4pt;margin-top:247.8pt;width:117.75pt;height:41.25pt;z-index:251724800;visibility:visible;mso-wrap-style:square;mso-width-percent:0;mso-height-percent:0;mso-wrap-distance-left:9pt;mso-wrap-distance-top:3.6pt;mso-wrap-distance-right:9pt;mso-wrap-distance-bottom:3.6pt;mso-position-horizontal:absolute;mso-position-horizontal-relative:text;mso-position-vertical:absolute;mso-position-vertical-relative:text;mso-width-percent:0;mso-height-percent:0;mso-width-relative:margin;mso-height-relative:margin;v-text-anchor:top" o:gfxdata="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" filled="f" stroked="f">
+              <v:shape w14:anchorId="072CE62E" id="_x0000_s1037" type="#_x0000_t202" style="position:absolute;margin-left:351.4pt;margin-top:247.8pt;width:117.75pt;height:41.25pt;z-index:251724800;visibility:visible;mso-wrap-style:square;mso-width-percent:0;mso-height-percent:0;mso-wrap-distance-left:9pt;mso-wrap-distance-top:3.6pt;mso-wrap-distance-right:9pt;mso-wrap-distance-bottom:3.6pt;mso-position-horizontal:absolute;mso-position-horizontal-relative:text;mso-position-vertical:absolute;mso-position-vertical-relative:text;mso-width-percent:0;mso-height-percent:0;mso-width-relative:margin;mso-height-relative:margin;v-text-anchor:top" o:gfxdata="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" filled="f" stroked="f">
                 <v:textbox>
                   <w:txbxContent>
                     <w:p>
@@ -4574,6 +4174,7 @@
                           </w14:textOutline>
                         </w:rPr>
                       </w:pPr>
+                      <w:proofErr w:type="spellStart"/>
                       <w:r>
                         <w:rPr>
                           <w:b/>
@@ -4606,6 +4207,7 @@
                         </w:rPr>
                         <w:t>Map</w:t>
                       </w:r>
+                      <w:proofErr w:type="spellEnd"/>
                     </w:p>
                   </w:txbxContent>
                 </v:textbox>
@@ -4678,6 +4280,7 @@
                                 </w14:textOutline>
                               </w:rPr>
                             </w:pPr>
+                            <w:proofErr w:type="spellStart"/>
                             <w:r>
                               <w:rPr>
                                 <w:b/>
@@ -4694,6 +4297,7 @@
                               </w:rPr>
                               <w:t>TourInfo</w:t>
                             </w:r>
+                            <w:proofErr w:type="spellEnd"/>
                           </w:p>
                         </w:txbxContent>
                       </wps:txbx>
@@ -4714,7 +4318,7 @@
           </mc:Choice>
           <mc:Fallback>
             <w:pict>
-              <v:shape w14:anchorId="7CBD8E92" id="_x0000_s1040" type="#_x0000_t202" style="position:absolute;margin-left:203.65pt;margin-top:388.05pt;width:117.75pt;height:41.25pt;z-index:251716608;visibility:visible;mso-wrap-style:square;mso-width-percent:0;mso-height-percent:0;mso-wrap-distance-left:9pt;mso-wrap-distance-top:3.6pt;mso-wrap-distance-right:9pt;mso-wrap-distance-bottom:3.6pt;mso-position-horizontal:absolute;mso-position-horizontal-relative:text;mso-position-vertical:absolute;mso-position-vertical-relative:text;mso-width-percent:0;mso-height-percent:0;mso-width-relative:margin;mso-height-relative:margin;v-text-anchor:top" o:gfxdata="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" filled="f" stroked="f">
+              <v:shape w14:anchorId="7CBD8E92" id="_x0000_s1038" type="#_x0000_t202" style="position:absolute;margin-left:203.65pt;margin-top:388.05pt;width:117.75pt;height:41.25pt;z-index:251716608;visibility:visible;mso-wrap-style:square;mso-width-percent:0;mso-height-percent:0;mso-wrap-distance-left:9pt;mso-wrap-distance-top:3.6pt;mso-wrap-distance-right:9pt;mso-wrap-distance-bottom:3.6pt;mso-position-horizontal:absolute;mso-position-horizontal-relative:text;mso-position-vertical:absolute;mso-position-vertical-relative:text;mso-width-percent:0;mso-height-percent:0;mso-width-relative:margin;mso-height-relative:margin;v-text-anchor:top" o:gfxdata="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" filled="f" stroked="f">
                 <v:textbox>
                   <w:txbxContent>
                     <w:p>
@@ -4733,6 +4337,7 @@
                           </w14:textOutline>
                         </w:rPr>
                       </w:pPr>
+                      <w:proofErr w:type="spellStart"/>
                       <w:r>
                         <w:rPr>
                           <w:b/>
@@ -4749,6 +4354,7 @@
                         </w:rPr>
                         <w:t>TourInfo</w:t>
                       </w:r>
+                      <w:proofErr w:type="spellEnd"/>
                     </w:p>
                   </w:txbxContent>
                 </v:textbox>
@@ -4821,6 +4427,7 @@
                                 </w14:textOutline>
                               </w:rPr>
                             </w:pPr>
+                            <w:proofErr w:type="spellStart"/>
                             <w:r>
                               <w:rPr>
                                 <w:b/>
@@ -4853,6 +4460,7 @@
                               </w:rPr>
                               <w:t>Log</w:t>
                             </w:r>
+                            <w:proofErr w:type="spellEnd"/>
                           </w:p>
                         </w:txbxContent>
                       </wps:txbx>
@@ -4873,7 +4481,7 @@
           </mc:Choice>
           <mc:Fallback>
             <w:pict>
-              <v:shape w14:anchorId="3FFBB80C" id="_x0000_s1041" type="#_x0000_t202" style="position:absolute;margin-left:94.15pt;margin-top:628.05pt;width:117.75pt;height:41.25pt;z-index:251722752;visibility:visible;mso-wrap-style:square;mso-width-percent:0;mso-height-percent:0;mso-wrap-distance-left:9pt;mso-wrap-distance-top:3.6pt;mso-wrap-distance-right:9pt;mso-wrap-distance-bottom:3.6pt;mso-position-horizontal:absolute;mso-position-horizontal-relative:text;mso-position-vertical:absolute;mso-position-vertical-relative:text;mso-width-percent:0;mso-height-percent:0;mso-width-relative:margin;mso-height-relative:margin;v-text-anchor:top" o:gfxdata="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" filled="f" stroked="f">
+              <v:shape w14:anchorId="3FFBB80C" id="_x0000_s1039" type="#_x0000_t202" style="position:absolute;margin-left:94.15pt;margin-top:628.05pt;width:117.75pt;height:41.25pt;z-index:251722752;visibility:visible;mso-wrap-style:square;mso-width-percent:0;mso-height-percent:0;mso-wrap-distance-left:9pt;mso-wrap-distance-top:3.6pt;mso-wrap-distance-right:9pt;mso-wrap-distance-bottom:3.6pt;mso-position-horizontal:absolute;mso-position-horizontal-relative:text;mso-position-vertical:absolute;mso-position-vertical-relative:text;mso-width-percent:0;mso-height-percent:0;mso-width-relative:margin;mso-height-relative:margin;v-text-anchor:top" o:gfxdata="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" filled="f" stroked="f">
                 <v:textbox>
                   <w:txbxContent>
                     <w:p>
@@ -4892,6 +4500,7 @@
                           </w14:textOutline>
                         </w:rPr>
                       </w:pPr>
+                      <w:proofErr w:type="spellStart"/>
                       <w:r>
                         <w:rPr>
                           <w:b/>
@@ -4924,6 +4533,7 @@
                         </w:rPr>
                         <w:t>Log</w:t>
                       </w:r>
+                      <w:proofErr w:type="spellEnd"/>
                     </w:p>
                   </w:txbxContent>
                 </v:textbox>
@@ -4996,6 +4606,7 @@
                                 </w14:textOutline>
                               </w:rPr>
                             </w:pPr>
+                            <w:proofErr w:type="spellStart"/>
                             <w:r>
                               <w:rPr>
                                 <w:b/>
@@ -5044,6 +4655,7 @@
                               </w:rPr>
                               <w:t>Log</w:t>
                             </w:r>
+                            <w:proofErr w:type="spellEnd"/>
                           </w:p>
                           <w:p>
                             <w:pPr>
@@ -5081,7 +4693,7 @@
           </mc:Choice>
           <mc:Fallback>
             <w:pict>
-              <v:shape w14:anchorId="20277B19" id="_x0000_s1042" type="#_x0000_t202" style="position:absolute;margin-left:211pt;margin-top:508.9pt;width:172.5pt;height:41.25pt;rotation:-2424094fd;z-index:251720704;visibility:visible;mso-wrap-style:square;mso-width-percent:0;mso-height-percent:0;mso-wrap-distance-left:9pt;mso-wrap-distance-top:3.6pt;mso-wrap-distance-right:9pt;mso-wrap-distance-bottom:3.6pt;mso-position-horizontal:absolute;mso-position-horizontal-relative:text;mso-position-vertical:absolute;mso-position-vertical-relative:text;mso-width-percent:0;mso-height-percent:0;mso-width-relative:margin;mso-height-relative:margin;v-text-anchor:top" o:gfxdata="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" filled="f" stroked="f">
+              <v:shape w14:anchorId="20277B19" id="_x0000_s1040" type="#_x0000_t202" style="position:absolute;margin-left:211pt;margin-top:508.9pt;width:172.5pt;height:41.25pt;rotation:-2424094fd;z-index:251720704;visibility:visible;mso-wrap-style:square;mso-width-percent:0;mso-height-percent:0;mso-wrap-distance-left:9pt;mso-wrap-distance-top:3.6pt;mso-wrap-distance-right:9pt;mso-wrap-distance-bottom:3.6pt;mso-position-horizontal:absolute;mso-position-horizontal-relative:text;mso-position-vertical:absolute;mso-position-vertical-relative:text;mso-width-percent:0;mso-height-percent:0;mso-width-relative:margin;mso-height-relative:margin;v-text-anchor:top" o:gfxdata="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" filled="f" stroked="f">
                 <v:textbox>
                   <w:txbxContent>
                     <w:p>
@@ -5100,6 +4712,7 @@
                           </w14:textOutline>
                         </w:rPr>
                       </w:pPr>
+                      <w:proofErr w:type="spellStart"/>
                       <w:r>
                         <w:rPr>
                           <w:b/>
@@ -5148,6 +4761,7 @@
                         </w:rPr>
                         <w:t>Log</w:t>
                       </w:r>
+                      <w:proofErr w:type="spellEnd"/>
                     </w:p>
                     <w:p>
                       <w:pPr>
@@ -5237,6 +4851,7 @@
                                 </w14:textOutline>
                               </w:rPr>
                             </w:pPr>
+                            <w:proofErr w:type="spellStart"/>
                             <w:r>
                               <w:rPr>
                                 <w:b/>
@@ -5269,6 +4884,7 @@
                               </w:rPr>
                               <w:t>TourInfo</w:t>
                             </w:r>
+                            <w:proofErr w:type="spellEnd"/>
                           </w:p>
                         </w:txbxContent>
                       </wps:txbx>
@@ -5289,7 +4905,7 @@
           </mc:Choice>
           <mc:Fallback>
             <w:pict>
-              <v:shape w14:anchorId="22E9959E" id="_x0000_s1043" type="#_x0000_t202" style="position:absolute;margin-left:38.35pt;margin-top:200.5pt;width:172.5pt;height:41.25pt;rotation:-5166071fd;z-index:251718656;visibility:visible;mso-wrap-style:square;mso-width-percent:0;mso-height-percent:0;mso-wrap-distance-left:9pt;mso-wrap-distance-top:3.6pt;mso-wrap-distance-right:9pt;mso-wrap-distance-bottom:3.6pt;mso-position-horizontal:absolute;mso-position-horizontal-relative:text;mso-position-vertical:absolute;mso-position-vertical-relative:text;mso-width-percent:0;mso-height-percent:0;mso-width-relative:margin;mso-height-relative:margin;v-text-anchor:top" o:gfxdata="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" filled="f" stroked="f">
+              <v:shape w14:anchorId="22E9959E" id="_x0000_s1041" type="#_x0000_t202" style="position:absolute;margin-left:38.35pt;margin-top:200.5pt;width:172.5pt;height:41.25pt;rotation:-5166071fd;z-index:251718656;visibility:visible;mso-wrap-style:square;mso-width-percent:0;mso-height-percent:0;mso-wrap-distance-left:9pt;mso-wrap-distance-top:3.6pt;mso-wrap-distance-right:9pt;mso-wrap-distance-bottom:3.6pt;mso-position-horizontal:absolute;mso-position-horizontal-relative:text;mso-position-vertical:absolute;mso-position-vertical-relative:text;mso-width-percent:0;mso-height-percent:0;mso-width-relative:margin;mso-height-relative:margin;v-text-anchor:top" o:gfxdata="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" filled="f" stroked="f">
                 <v:textbox>
                   <w:txbxContent>
                     <w:p>
@@ -5308,6 +4924,7 @@
                           </w14:textOutline>
                         </w:rPr>
                       </w:pPr>
+                      <w:proofErr w:type="spellStart"/>
                       <w:r>
                         <w:rPr>
                           <w:b/>
@@ -5340,6 +4957,7 @@
                         </w:rPr>
                         <w:t>TourInfo</w:t>
                       </w:r>
+                      <w:proofErr w:type="spellEnd"/>
                     </w:p>
                   </w:txbxContent>
                 </v:textbox>
@@ -5597,7 +5215,7 @@
                     <pic:cNvPicPr/>
                   </pic:nvPicPr>
                   <pic:blipFill>
-                    <a:blip r:embed="rId11">
+                    <a:blip r:embed="rId10">
                       <a:extLst>
                         <a:ext uri="{28A0092B-C50C-407E-A947-70E740481C1C}">
                           <a14:useLocalDpi xmlns:a14="http://schemas.microsoft.com/office/drawing/2010/main" val="0"/>
@@ -5651,7 +5269,7 @@
                     <pic:cNvPicPr/>
                   </pic:nvPicPr>
                   <pic:blipFill>
-                    <a:blip r:embed="rId12" cstate="print">
+                    <a:blip r:embed="rId11" cstate="print">
                       <a:extLst>
                         <a:ext uri="{28A0092B-C50C-407E-A947-70E740481C1C}">
                           <a14:useLocalDpi xmlns:a14="http://schemas.microsoft.com/office/drawing/2010/main" val="0"/>
@@ -5711,7 +5329,7 @@
                     <pic:cNvPicPr/>
                   </pic:nvPicPr>
                   <pic:blipFill>
-                    <a:blip r:embed="rId13">
+                    <a:blip r:embed="rId12">
                       <a:extLst>
                         <a:ext uri="{28A0092B-C50C-407E-A947-70E740481C1C}">
                           <a14:useLocalDpi xmlns:a14="http://schemas.microsoft.com/office/drawing/2010/main" val="0"/>
@@ -5765,7 +5383,7 @@
                     <pic:cNvPicPr/>
                   </pic:nvPicPr>
                   <pic:blipFill>
-                    <a:blip r:embed="rId14">
+                    <a:blip r:embed="rId13">
                       <a:extLst>
                         <a:ext uri="{28A0092B-C50C-407E-A947-70E740481C1C}">
                           <a14:useLocalDpi xmlns:a14="http://schemas.microsoft.com/office/drawing/2010/main" val="0"/>
@@ -5833,111 +5451,108 @@
           <w:lang w:val="en-US"/>
         </w:rPr>
       </w:pPr>
-    </w:p>
-    <w:p>
-      <w:pPr>
-        <w:rPr>
-          <w:lang w:val="en-US"/>
-        </w:rPr>
-      </w:pPr>
-    </w:p>
-    <w:p>
-      <w:pPr>
-        <w:rPr>
-          <w:lang w:val="en-US"/>
-        </w:rPr>
-      </w:pPr>
-    </w:p>
-    <w:p>
-      <w:pPr>
-        <w:rPr>
-          <w:lang w:val="en-US"/>
-        </w:rPr>
-      </w:pPr>
-    </w:p>
-    <w:p>
-      <w:pPr>
-        <w:rPr>
-          <w:lang w:val="en-US"/>
-        </w:rPr>
-      </w:pPr>
-    </w:p>
-    <w:p>
-      <w:pPr>
-        <w:rPr>
-          <w:lang w:val="en-US"/>
-        </w:rPr>
-      </w:pPr>
-    </w:p>
-    <w:p>
-      <w:pPr>
-        <w:rPr>
-          <w:lang w:val="en-US"/>
-        </w:rPr>
-      </w:pPr>
-    </w:p>
-    <w:p>
-      <w:pPr>
-        <w:rPr>
-          <w:lang w:val="en-US"/>
-        </w:rPr>
-      </w:pPr>
-    </w:p>
-    <w:p>
-      <w:pPr>
-        <w:rPr>
-          <w:lang w:val="en-US"/>
-        </w:rPr>
-      </w:pPr>
-    </w:p>
-    <w:p>
-      <w:pPr>
-        <w:rPr>
-          <w:lang w:val="en-US"/>
-        </w:rPr>
-      </w:pPr>
-    </w:p>
-    <w:p>
-      <w:pPr>
-        <w:rPr>
-          <w:lang w:val="en-US"/>
-        </w:rPr>
-      </w:pPr>
-    </w:p>
-    <w:p>
-      <w:pPr>
-        <w:rPr>
-          <w:lang w:val="en-US"/>
-        </w:rPr>
-      </w:pPr>
-    </w:p>
-    <w:p>
-      <w:pPr>
-        <w:rPr>
-          <w:lang w:val="en-US"/>
-        </w:rPr>
-      </w:pPr>
-    </w:p>
-    <w:p>
-      <w:pPr>
-        <w:rPr>
-          <w:lang w:val="en-US"/>
-        </w:rPr>
-      </w:pPr>
-    </w:p>
-    <w:p>
-      <w:pPr>
-        <w:rPr>
-          <w:lang w:val="en-US"/>
-        </w:rPr>
-      </w:pPr>
-    </w:p>
-    <w:p>
-      <w:pPr>
-        <w:rPr>
-          <w:lang w:val="en-US"/>
-        </w:rPr>
-      </w:pPr>
+      <w:r>
+        <w:rPr>
+          <w:noProof/>
+          <w:lang w:val="en-US"/>
+        </w:rPr>
+        <w:drawing>
+          <wp:inline distT="0" distB="0" distL="0" distR="0" wp14:anchorId="6B014C6B" wp14:editId="477AC83F">
+            <wp:extent cx="5755640" cy="6395720"/>
+            <wp:effectExtent l="0" t="0" r="0" b="5080"/>
+            <wp:docPr id="1361404286" name="Grafik 4"/>
+            <wp:cNvGraphicFramePr>
+              <a:graphicFrameLocks xmlns:a="http://schemas.openxmlformats.org/drawingml/2006/main" noChangeAspect="1"/>
+            </wp:cNvGraphicFramePr>
+            <a:graphic xmlns:a="http://schemas.openxmlformats.org/drawingml/2006/main">
+              <a:graphicData uri="http://schemas.openxmlformats.org/drawingml/2006/picture">
+                <pic:pic xmlns:pic="http://schemas.openxmlformats.org/drawingml/2006/picture">
+                  <pic:nvPicPr>
+                    <pic:cNvPr id="0" name="Picture 4"/>
+                    <pic:cNvPicPr>
+                      <a:picLocks noChangeAspect="1" noChangeArrowheads="1"/>
+                    </pic:cNvPicPr>
+                  </pic:nvPicPr>
+                  <pic:blipFill>
+                    <a:blip r:embed="rId14">
+                      <a:extLst>
+                        <a:ext uri="{28A0092B-C50C-407E-A947-70E740481C1C}">
+                          <a14:useLocalDpi xmlns:a14="http://schemas.microsoft.com/office/drawing/2010/main" val="0"/>
+                        </a:ext>
+                      </a:extLst>
+                    </a:blip>
+                    <a:srcRect/>
+                    <a:stretch>
+                      <a:fillRect/>
+                    </a:stretch>
+                  </pic:blipFill>
+                  <pic:spPr bwMode="auto">
+                    <a:xfrm>
+                      <a:off x="0" y="0"/>
+                      <a:ext cx="5755640" cy="6395720"/>
+                    </a:xfrm>
+                    <a:prstGeom prst="rect">
+                      <a:avLst/>
+                    </a:prstGeom>
+                    <a:noFill/>
+                    <a:ln>
+                      <a:noFill/>
+                    </a:ln>
+                  </pic:spPr>
+                </pic:pic>
+              </a:graphicData>
+            </a:graphic>
+          </wp:inline>
+        </w:drawing>
+      </w:r>
+    </w:p>
+    <w:p>
+      <w:pPr>
+        <w:rPr>
+          <w:lang w:val="en-US"/>
+        </w:rPr>
+      </w:pPr>
+    </w:p>
+    <w:p>
+      <w:pPr>
+        <w:rPr>
+          <w:lang w:val="en-US"/>
+        </w:rPr>
+      </w:pPr>
+      <w:r>
+        <w:rPr>
+          <w:lang w:val="en-US"/>
+        </w:rPr>
+        <w:t xml:space="preserve">This is the class structure of the client side. As you can see all the data is held by and all communication with the server and </w:t>
+      </w:r>
+      <w:proofErr w:type="spellStart"/>
+      <w:r>
+        <w:rPr>
+          <w:lang w:val="en-US"/>
+        </w:rPr>
+        <w:t>MapQuestApi</w:t>
+      </w:r>
+      <w:proofErr w:type="spellEnd"/>
+      <w:r>
+        <w:rPr>
+          <w:lang w:val="en-US"/>
+        </w:rPr>
+        <w:t xml:space="preserve"> is done by the models. The </w:t>
+      </w:r>
+      <w:proofErr w:type="spellStart"/>
+      <w:r>
+        <w:rPr>
+          <w:lang w:val="en-US"/>
+        </w:rPr>
+        <w:t>viewModels</w:t>
+      </w:r>
+      <w:proofErr w:type="spellEnd"/>
+      <w:r>
+        <w:rPr>
+          <w:lang w:val="en-US"/>
+        </w:rPr>
+        <w:t xml:space="preserve"> then use the models through composition and open each other. The object handling is done by the dependency injection. </w:t>
+      </w:r>
     </w:p>
     <w:p>
       <w:pPr>
@@ -5958,6 +5573,7 @@
         <w:rPr>
           <w:lang w:val="en-US"/>
         </w:rPr>
+        <w:lastRenderedPageBreak/>
         <w:t>class diagram o</w:t>
       </w:r>
       <w:r>
@@ -6152,19 +5768,10 @@
       </w:pPr>
       <w:r>
         <w:rPr>
-          <w:noProof/>
-          <w:lang w:val="en-US"/>
-        </w:rPr>
-        <w:t>Our project features a unique addition: the implementation of Swagger. This open-source platform enhances our application by providing a browser-based interface for showcasing and documenting API endpoints. With Swagger, developers and clients can easily explore the available endpoints, view parameters, and understand return values. By opening the Swagger interface in the browser, users can customize parameters and execute test calls, promoting efficient utilization of our API.</w:t>
-      </w:r>
-    </w:p>
-    <w:p>
-      <w:pPr>
-        <w:rPr>
-          <w:noProof/>
-          <w:lang w:val="en-US"/>
-        </w:rPr>
-      </w:pPr>
+          <w:lang w:val="en-US"/>
+        </w:rPr>
+        <w:t>Our application uniquely offers dynamic theme switching between dark and light modes, enhancing user experience by catering to individual preferences and lighting conditions. With just a click, users can toggle between an eye-friendly dark theme and a bright, readable light theme, demonstrating our dedication to accessibility and usability in our app design.</w:t>
+      </w:r>
     </w:p>
     <w:p>
       <w:pPr>
@@ -6184,9 +5791,17 @@
         <w:rPr>
           <w:lang w:val="en-US"/>
         </w:rPr>
-        <w:t>xplain why these unit tests are chosen and why the tested code is critical</w:t>
+        <w:t xml:space="preserve">xplain why these unit tests are chosen and why the tested code is </w:t>
+      </w:r>
+      <w:proofErr w:type="gramStart"/>
+      <w:r>
+        <w:rPr>
+          <w:lang w:val="en-US"/>
+        </w:rPr>
+        <w:t>critical</w:t>
       </w:r>
       <w:bookmarkEnd w:id="7"/>
+      <w:proofErr w:type="gramEnd"/>
     </w:p>
     <w:p>
       <w:pPr>
@@ -6206,12 +5821,19 @@
           <w:lang w:val="en-US"/>
         </w:rPr>
       </w:pPr>
-      <w:r>
-        <w:rPr>
-          <w:lang w:val="en-US"/>
-        </w:rPr>
-        <w:t>UnitTest</w:t>
-      </w:r>
+      <w:proofErr w:type="spellStart"/>
+      <w:r>
+        <w:rPr>
+          <w:rFonts w:ascii="Cascadia Mono" w:hAnsi="Cascadia Mono" w:cs="Cascadia Mono"/>
+          <w:color w:val="000000"/>
+          <w:kern w:val="0"/>
+          <w:sz w:val="19"/>
+          <w:szCs w:val="19"/>
+          <w:lang w:val="en-AT"/>
+        </w:rPr>
+        <w:t>OnCancel_WhenCalled_NavigatesToTourViewModel</w:t>
+      </w:r>
+      <w:proofErr w:type="spellEnd"/>
     </w:p>
     <w:p>
       <w:pPr>
@@ -6224,12 +5846,19 @@
           <w:lang w:val="en-US"/>
         </w:rPr>
       </w:pPr>
-      <w:r>
-        <w:rPr>
-          <w:lang w:val="en-US"/>
-        </w:rPr>
-        <w:t>UnitTest</w:t>
-      </w:r>
+      <w:proofErr w:type="spellStart"/>
+      <w:r>
+        <w:rPr>
+          <w:rFonts w:ascii="Cascadia Mono" w:hAnsi="Cascadia Mono" w:cs="Cascadia Mono"/>
+          <w:color w:val="000000"/>
+          <w:kern w:val="0"/>
+          <w:sz w:val="19"/>
+          <w:szCs w:val="19"/>
+          <w:lang w:val="en-AT"/>
+        </w:rPr>
+        <w:t>OnCancel_WhenCalled_NavigatesToTourViewModelWithUnchangedTour</w:t>
+      </w:r>
+      <w:proofErr w:type="spellEnd"/>
     </w:p>
     <w:p>
       <w:pPr>
@@ -6242,12 +5871,19 @@
           <w:lang w:val="en-US"/>
         </w:rPr>
       </w:pPr>
-      <w:r>
-        <w:rPr>
-          <w:lang w:val="en-US"/>
-        </w:rPr>
-        <w:t>UnitTest</w:t>
-      </w:r>
+      <w:proofErr w:type="spellStart"/>
+      <w:r>
+        <w:rPr>
+          <w:rFonts w:ascii="Cascadia Mono" w:hAnsi="Cascadia Mono" w:cs="Cascadia Mono"/>
+          <w:color w:val="000000"/>
+          <w:kern w:val="0"/>
+          <w:sz w:val="19"/>
+          <w:szCs w:val="19"/>
+          <w:lang w:val="en-AT"/>
+        </w:rPr>
+        <w:t>CurrentView_WhenCalled_ReturnsCurrentViewModel</w:t>
+      </w:r>
+      <w:proofErr w:type="spellEnd"/>
     </w:p>
     <w:p>
       <w:pPr>
@@ -6260,12 +5896,19 @@
           <w:lang w:val="en-US"/>
         </w:rPr>
       </w:pPr>
-      <w:r>
-        <w:rPr>
-          <w:lang w:val="en-US"/>
-        </w:rPr>
-        <w:t>UnitTest</w:t>
-      </w:r>
+      <w:proofErr w:type="spellStart"/>
+      <w:r>
+        <w:rPr>
+          <w:rFonts w:ascii="Cascadia Mono" w:hAnsi="Cascadia Mono" w:cs="Cascadia Mono"/>
+          <w:color w:val="000000"/>
+          <w:kern w:val="0"/>
+          <w:sz w:val="19"/>
+          <w:szCs w:val="19"/>
+          <w:lang w:val="en-AT"/>
+        </w:rPr>
+        <w:t>NavigateTo_WhenCalled_CreatesAndSetsCurrentViewModel</w:t>
+      </w:r>
+      <w:proofErr w:type="spellEnd"/>
     </w:p>
     <w:p>
       <w:pPr>
@@ -6280,9 +5923,14 @@
       </w:pPr>
       <w:r>
         <w:rPr>
-          <w:lang w:val="en-US"/>
-        </w:rPr>
-        <w:t>UnitTest</w:t>
+          <w:rFonts w:ascii="Cascadia Mono" w:hAnsi="Cascadia Mono" w:cs="Cascadia Mono"/>
+          <w:color w:val="000000"/>
+          <w:kern w:val="0"/>
+          <w:sz w:val="19"/>
+          <w:szCs w:val="19"/>
+          <w:lang w:val="en-AT"/>
+        </w:rPr>
+        <w:t>NavigateTo_WhenCalledWithParameters_CreatesAndSetsCurrentViewModelWithParameters</w:t>
       </w:r>
     </w:p>
     <w:p>
@@ -6296,12 +5944,19 @@
           <w:lang w:val="en-US"/>
         </w:rPr>
       </w:pPr>
-      <w:r>
-        <w:rPr>
-          <w:lang w:val="en-US"/>
-        </w:rPr>
-        <w:t>UnitTest</w:t>
-      </w:r>
+      <w:proofErr w:type="spellStart"/>
+      <w:r>
+        <w:rPr>
+          <w:rFonts w:ascii="Cascadia Mono" w:hAnsi="Cascadia Mono" w:cs="Cascadia Mono"/>
+          <w:color w:val="000000"/>
+          <w:kern w:val="0"/>
+          <w:sz w:val="19"/>
+          <w:szCs w:val="19"/>
+          <w:lang w:val="en-AT"/>
+        </w:rPr>
+        <w:t>NavigateTo_WhenCalledMultipleTimes_CreatesNewViewModelEachTime</w:t>
+      </w:r>
+      <w:proofErr w:type="spellEnd"/>
     </w:p>
     <w:p>
       <w:pPr>
@@ -6316,9 +5971,14 @@
       </w:pPr>
       <w:r>
         <w:rPr>
-          <w:lang w:val="en-US"/>
-        </w:rPr>
-        <w:t>UnitTest</w:t>
+          <w:rFonts w:ascii="Cascadia Mono" w:hAnsi="Cascadia Mono" w:cs="Cascadia Mono"/>
+          <w:color w:val="000000"/>
+          <w:kern w:val="0"/>
+          <w:sz w:val="19"/>
+          <w:szCs w:val="19"/>
+          <w:lang w:val="en-AT"/>
+        </w:rPr>
+        <w:t>NavigateTo_WhenCalledAfterSettingCurrentView_OverwritesCurrentView</w:t>
       </w:r>
     </w:p>
     <w:p>
@@ -6332,12 +5992,19 @@
           <w:lang w:val="en-US"/>
         </w:rPr>
       </w:pPr>
-      <w:r>
-        <w:rPr>
-          <w:lang w:val="en-US"/>
-        </w:rPr>
-        <w:t>UnitTest</w:t>
-      </w:r>
+      <w:proofErr w:type="spellStart"/>
+      <w:r>
+        <w:rPr>
+          <w:rFonts w:ascii="Cascadia Mono" w:hAnsi="Cascadia Mono" w:cs="Cascadia Mono"/>
+          <w:color w:val="000000"/>
+          <w:kern w:val="0"/>
+          <w:sz w:val="19"/>
+          <w:szCs w:val="19"/>
+          <w:lang w:val="en-AT"/>
+        </w:rPr>
+        <w:t>NavigateTo_WhenViewModelFactoryReturnsNull_KeepsCurrentView</w:t>
+      </w:r>
+      <w:proofErr w:type="spellEnd"/>
     </w:p>
     <w:p>
       <w:pPr>
@@ -6350,12 +6017,19 @@
           <w:lang w:val="en-US"/>
         </w:rPr>
       </w:pPr>
-      <w:r>
-        <w:rPr>
-          <w:lang w:val="en-US"/>
-        </w:rPr>
-        <w:t>UnitTest</w:t>
-      </w:r>
+      <w:proofErr w:type="spellStart"/>
+      <w:r>
+        <w:rPr>
+          <w:rFonts w:ascii="Cascadia Mono" w:hAnsi="Cascadia Mono" w:cs="Cascadia Mono"/>
+          <w:color w:val="000000"/>
+          <w:kern w:val="0"/>
+          <w:sz w:val="19"/>
+          <w:szCs w:val="19"/>
+          <w:lang w:val="en-AT"/>
+        </w:rPr>
+        <w:t>OnCreateTour_WhenCalled_NavigatesToCreateAndEditTourViewModel</w:t>
+      </w:r>
+      <w:proofErr w:type="spellEnd"/>
     </w:p>
     <w:p>
       <w:pPr>
@@ -6368,12 +6042,19 @@
           <w:lang w:val="en-US"/>
         </w:rPr>
       </w:pPr>
-      <w:r>
-        <w:rPr>
-          <w:lang w:val="en-US"/>
-        </w:rPr>
-        <w:t>UnitTest</w:t>
-      </w:r>
+      <w:proofErr w:type="spellStart"/>
+      <w:r>
+        <w:rPr>
+          <w:rFonts w:ascii="Cascadia Mono" w:hAnsi="Cascadia Mono" w:cs="Cascadia Mono"/>
+          <w:color w:val="000000"/>
+          <w:kern w:val="0"/>
+          <w:sz w:val="19"/>
+          <w:szCs w:val="19"/>
+          <w:lang w:val="en-AT"/>
+        </w:rPr>
+        <w:t>OnDeleteTour_WhenCalled_RemovesTourAndLoadsToursAsync</w:t>
+      </w:r>
+      <w:proofErr w:type="spellEnd"/>
     </w:p>
     <w:p>
       <w:pPr>
@@ -6386,12 +6067,19 @@
           <w:lang w:val="en-US"/>
         </w:rPr>
       </w:pPr>
-      <w:r>
-        <w:rPr>
-          <w:lang w:val="en-US"/>
-        </w:rPr>
-        <w:t>UnitTest</w:t>
-      </w:r>
+      <w:proofErr w:type="spellStart"/>
+      <w:r>
+        <w:rPr>
+          <w:rFonts w:ascii="Cascadia Mono" w:hAnsi="Cascadia Mono" w:cs="Cascadia Mono"/>
+          <w:color w:val="000000"/>
+          <w:kern w:val="0"/>
+          <w:sz w:val="19"/>
+          <w:szCs w:val="19"/>
+          <w:lang w:val="en-AT"/>
+        </w:rPr>
+        <w:t>OnEditTour_WhenCalledWithTour_NavigatesToCorrectViewModel</w:t>
+      </w:r>
+      <w:proofErr w:type="spellEnd"/>
     </w:p>
     <w:p>
       <w:pPr>
@@ -6404,12 +6092,19 @@
           <w:lang w:val="en-US"/>
         </w:rPr>
       </w:pPr>
-      <w:r>
-        <w:rPr>
-          <w:lang w:val="en-US"/>
-        </w:rPr>
-        <w:t>UnitTest</w:t>
-      </w:r>
+      <w:proofErr w:type="spellStart"/>
+      <w:r>
+        <w:rPr>
+          <w:rFonts w:ascii="Cascadia Mono" w:hAnsi="Cascadia Mono" w:cs="Cascadia Mono"/>
+          <w:color w:val="000000"/>
+          <w:kern w:val="0"/>
+          <w:sz w:val="19"/>
+          <w:szCs w:val="19"/>
+          <w:lang w:val="en-AT"/>
+        </w:rPr>
+        <w:t>SearchText_WhenSet_FiltersTours</w:t>
+      </w:r>
+      <w:proofErr w:type="spellEnd"/>
     </w:p>
     <w:p>
       <w:pPr>
@@ -6422,12 +6117,19 @@
           <w:lang w:val="en-US"/>
         </w:rPr>
       </w:pPr>
-      <w:r>
-        <w:rPr>
-          <w:lang w:val="en-US"/>
-        </w:rPr>
-        <w:t>UnitTest</w:t>
-      </w:r>
+      <w:proofErr w:type="spellStart"/>
+      <w:r>
+        <w:rPr>
+          <w:rFonts w:ascii="Cascadia Mono" w:hAnsi="Cascadia Mono" w:cs="Cascadia Mono"/>
+          <w:color w:val="000000"/>
+          <w:kern w:val="0"/>
+          <w:sz w:val="19"/>
+          <w:szCs w:val="19"/>
+          <w:lang w:val="en-AT"/>
+        </w:rPr>
+        <w:t>OnEdit_WhenCalled_NavigatesToEditTourLogViewModel</w:t>
+      </w:r>
+      <w:proofErr w:type="spellEnd"/>
     </w:p>
     <w:p>
       <w:pPr>
@@ -6440,12 +6142,19 @@
           <w:lang w:val="en-US"/>
         </w:rPr>
       </w:pPr>
-      <w:r>
-        <w:rPr>
-          <w:lang w:val="en-US"/>
-        </w:rPr>
-        <w:t>UnitTest</w:t>
-      </w:r>
+      <w:proofErr w:type="spellStart"/>
+      <w:r>
+        <w:rPr>
+          <w:rFonts w:ascii="Cascadia Mono" w:hAnsi="Cascadia Mono" w:cs="Cascadia Mono"/>
+          <w:color w:val="000000"/>
+          <w:kern w:val="0"/>
+          <w:sz w:val="19"/>
+          <w:szCs w:val="19"/>
+          <w:lang w:val="en-AT"/>
+        </w:rPr>
+        <w:t>OnDelete_WhenCalled_RemovesTourLogAndLoadsTourLogsAsync</w:t>
+      </w:r>
+      <w:proofErr w:type="spellEnd"/>
     </w:p>
     <w:p>
       <w:pPr>
@@ -6458,12 +6167,19 @@
           <w:lang w:val="en-US"/>
         </w:rPr>
       </w:pPr>
-      <w:r>
-        <w:rPr>
-          <w:lang w:val="en-US"/>
-        </w:rPr>
-        <w:t>UnitTest</w:t>
-      </w:r>
+      <w:proofErr w:type="spellStart"/>
+      <w:r>
+        <w:rPr>
+          <w:rFonts w:ascii="Cascadia Mono" w:hAnsi="Cascadia Mono" w:cs="Cascadia Mono"/>
+          <w:color w:val="000000"/>
+          <w:kern w:val="0"/>
+          <w:sz w:val="19"/>
+          <w:szCs w:val="19"/>
+          <w:lang w:val="en-AT"/>
+        </w:rPr>
+        <w:t>OnCreate_WhenCalled_NavigatesToEditTourLogViewModel</w:t>
+      </w:r>
+      <w:proofErr w:type="spellEnd"/>
     </w:p>
     <w:p>
       <w:pPr>
@@ -6476,12 +6192,19 @@
           <w:lang w:val="en-US"/>
         </w:rPr>
       </w:pPr>
-      <w:r>
-        <w:rPr>
-          <w:lang w:val="en-US"/>
-        </w:rPr>
-        <w:t>UnitTest</w:t>
-      </w:r>
+      <w:proofErr w:type="spellStart"/>
+      <w:r>
+        <w:rPr>
+          <w:rFonts w:ascii="Cascadia Mono" w:hAnsi="Cascadia Mono" w:cs="Cascadia Mono"/>
+          <w:color w:val="000000"/>
+          <w:kern w:val="0"/>
+          <w:sz w:val="19"/>
+          <w:szCs w:val="19"/>
+          <w:lang w:val="en-AT"/>
+        </w:rPr>
+        <w:t>OnGeneratePdf_WhenCalled_CallsGeneratePdfService</w:t>
+      </w:r>
+      <w:proofErr w:type="spellEnd"/>
     </w:p>
     <w:p>
       <w:pPr>
@@ -6494,12 +6217,19 @@
           <w:lang w:val="en-US"/>
         </w:rPr>
       </w:pPr>
-      <w:r>
-        <w:rPr>
-          <w:lang w:val="en-US"/>
-        </w:rPr>
-        <w:t>UnitTest</w:t>
-      </w:r>
+      <w:proofErr w:type="spellStart"/>
+      <w:r>
+        <w:rPr>
+          <w:rFonts w:ascii="Cascadia Mono" w:hAnsi="Cascadia Mono" w:cs="Cascadia Mono"/>
+          <w:color w:val="000000"/>
+          <w:kern w:val="0"/>
+          <w:sz w:val="19"/>
+          <w:szCs w:val="19"/>
+          <w:lang w:val="en-AT"/>
+        </w:rPr>
+        <w:t>Create_GivenTourListViewModel_ReturnsTourListViewModelInstance</w:t>
+      </w:r>
+      <w:proofErr w:type="spellEnd"/>
     </w:p>
     <w:p>
       <w:pPr>
@@ -6512,12 +6242,19 @@
           <w:lang w:val="en-US"/>
         </w:rPr>
       </w:pPr>
-      <w:r>
-        <w:rPr>
-          <w:lang w:val="en-US"/>
-        </w:rPr>
-        <w:t>UnitTest</w:t>
-      </w:r>
+      <w:proofErr w:type="spellStart"/>
+      <w:r>
+        <w:rPr>
+          <w:rFonts w:ascii="Cascadia Mono" w:hAnsi="Cascadia Mono" w:cs="Cascadia Mono"/>
+          <w:color w:val="000000"/>
+          <w:kern w:val="0"/>
+          <w:sz w:val="19"/>
+          <w:szCs w:val="19"/>
+          <w:lang w:val="en-AT"/>
+        </w:rPr>
+        <w:t>Create_GivenTourViewModel_ReturnsTourViewModelInstance</w:t>
+      </w:r>
+      <w:proofErr w:type="spellEnd"/>
     </w:p>
     <w:p>
       <w:pPr>
@@ -6532,9 +6269,14 @@
       </w:pPr>
       <w:r>
         <w:rPr>
-          <w:lang w:val="en-US"/>
-        </w:rPr>
-        <w:t>UnitTest</w:t>
+          <w:rFonts w:ascii="Cascadia Mono" w:hAnsi="Cascadia Mono" w:cs="Cascadia Mono"/>
+          <w:color w:val="000000"/>
+          <w:kern w:val="0"/>
+          <w:sz w:val="19"/>
+          <w:szCs w:val="19"/>
+          <w:lang w:val="en-AT"/>
+        </w:rPr>
+        <w:t>Create_GivenCreateAndEditTourViewModel_ReturnsCreateAndEditTourViewModelInstance</w:t>
       </w:r>
     </w:p>
     <w:p>
@@ -6550,17 +6292,15 @@
       </w:pPr>
       <w:r>
         <w:rPr>
-          <w:lang w:val="en-US"/>
-        </w:rPr>
-        <w:t>UnitTest</w:t>
-      </w:r>
-    </w:p>
-    <w:p>
-      <w:pPr>
-        <w:rPr>
-          <w:lang w:val="en-US"/>
-        </w:rPr>
-      </w:pPr>
+          <w:rFonts w:ascii="Cascadia Mono" w:hAnsi="Cascadia Mono" w:cs="Cascadia Mono"/>
+          <w:color w:val="000000"/>
+          <w:kern w:val="0"/>
+          <w:sz w:val="19"/>
+          <w:szCs w:val="19"/>
+          <w:lang w:val="en-AT"/>
+        </w:rPr>
+        <w:t>Create_GivenEditTourLogViewModel_ReturnsEditTourLogViewModelInstance</w:t>
+      </w:r>
       <w:r>
         <w:rPr>
           <w:lang w:val="en-US"/>
@@ -6599,9 +6339,17 @@
         <w:rPr>
           <w:lang w:val="en-US"/>
         </w:rPr>
-        <w:t xml:space="preserve"> time spent with the project</w:t>
+        <w:t xml:space="preserve"> time spent with the </w:t>
+      </w:r>
+      <w:proofErr w:type="gramStart"/>
+      <w:r>
+        <w:rPr>
+          <w:lang w:val="en-US"/>
+        </w:rPr>
+        <w:t>project</w:t>
       </w:r>
       <w:bookmarkEnd w:id="8"/>
+      <w:proofErr w:type="gramEnd"/>
     </w:p>
     <w:p>
       <w:pPr>
@@ -6720,8 +6468,19 @@
                 <w:sz w:val="18"/>
                 <w:szCs w:val="18"/>
               </w:rPr>
-              <w:t>Initial commit</w:t>
-            </w:r>
+              <w:t xml:space="preserve">Initial </w:t>
+            </w:r>
+            <w:proofErr w:type="spellStart"/>
+            <w:r>
+              <w:rPr>
+                <w:rFonts w:ascii="Lucida Console" w:hAnsi="Lucida Console" w:cs="Lucida Console"/>
+                <w:kern w:val="0"/>
+                <w:sz w:val="18"/>
+                <w:szCs w:val="18"/>
+              </w:rPr>
+              <w:t>commit</w:t>
+            </w:r>
+            <w:proofErr w:type="spellEnd"/>
           </w:p>
         </w:tc>
         <w:tc>
@@ -6785,8 +6544,16 @@
               <w:rPr>
                 <w:lang w:val="en-US"/>
               </w:rPr>
-              <w:t>update gitignore</w:t>
-            </w:r>
+              <w:t xml:space="preserve">update </w:t>
+            </w:r>
+            <w:proofErr w:type="spellStart"/>
+            <w:r>
+              <w:rPr>
+                <w:lang w:val="en-US"/>
+              </w:rPr>
+              <w:t>gitignore</w:t>
+            </w:r>
+            <w:proofErr w:type="spellEnd"/>
           </w:p>
         </w:tc>
         <w:tc>
@@ -7030,7 +6797,21 @@
               <w:rPr>
                 <w:lang w:val="en-US"/>
               </w:rPr>
-              <w:t>fix tourLogCreation bugs</w:t>
+              <w:t xml:space="preserve">fix </w:t>
+            </w:r>
+            <w:proofErr w:type="spellStart"/>
+            <w:r>
+              <w:rPr>
+                <w:lang w:val="en-US"/>
+              </w:rPr>
+              <w:t>tourLogCreation</w:t>
+            </w:r>
+            <w:proofErr w:type="spellEnd"/>
+            <w:r>
+              <w:rPr>
+                <w:lang w:val="en-US"/>
+              </w:rPr>
+              <w:t xml:space="preserve"> bugs</w:t>
             </w:r>
           </w:p>
         </w:tc>
@@ -7092,7 +6873,21 @@
               <w:rPr>
                 <w:lang w:val="en-US"/>
               </w:rPr>
-              <w:t>further bugFixes and MapQuest is done</w:t>
+              <w:t xml:space="preserve">further </w:t>
+            </w:r>
+            <w:proofErr w:type="spellStart"/>
+            <w:r>
+              <w:rPr>
+                <w:lang w:val="en-US"/>
+              </w:rPr>
+              <w:t>bugFixes</w:t>
+            </w:r>
+            <w:proofErr w:type="spellEnd"/>
+            <w:r>
+              <w:rPr>
+                <w:lang w:val="en-US"/>
+              </w:rPr>
+              <w:t xml:space="preserve"> and MapQuest is done</w:t>
             </w:r>
           </w:p>
         </w:tc>
@@ -7154,8 +6949,16 @@
               <w:rPr>
                 <w:lang w:val="en-US"/>
               </w:rPr>
-              <w:t>started with fullTextSearch</w:t>
-            </w:r>
+              <w:t xml:space="preserve">started with </w:t>
+            </w:r>
+            <w:proofErr w:type="spellStart"/>
+            <w:r>
+              <w:rPr>
+                <w:lang w:val="en-US"/>
+              </w:rPr>
+              <w:t>fullTextSearch</w:t>
+            </w:r>
+            <w:proofErr w:type="spellEnd"/>
           </w:p>
         </w:tc>
         <w:tc>
@@ -7278,8 +7081,30 @@
               <w:rPr>
                 <w:lang w:val="en-US"/>
               </w:rPr>
-              <w:t>finally delete the TourPlanner dir</w:t>
-            </w:r>
+              <w:t xml:space="preserve">finally delete the </w:t>
+            </w:r>
+            <w:proofErr w:type="spellStart"/>
+            <w:r>
+              <w:rPr>
+                <w:lang w:val="en-US"/>
+              </w:rPr>
+              <w:t>TourPlanner</w:t>
+            </w:r>
+            <w:proofErr w:type="spellEnd"/>
+            <w:r>
+              <w:rPr>
+                <w:lang w:val="en-US"/>
+              </w:rPr>
+              <w:t xml:space="preserve"> </w:t>
+            </w:r>
+            <w:proofErr w:type="spellStart"/>
+            <w:r>
+              <w:rPr>
+                <w:lang w:val="en-US"/>
+              </w:rPr>
+              <w:t>dir</w:t>
+            </w:r>
+            <w:proofErr w:type="spellEnd"/>
           </w:p>
         </w:tc>
         <w:tc>
@@ -7418,11 +7243,19 @@
         </w:rPr>
       </w:pPr>
       <w:bookmarkStart w:id="9" w:name="_Toc139565984"/>
-      <w:r>
-        <w:rPr>
-          <w:lang w:val="en-US"/>
-        </w:rPr>
-        <w:t>GitRepo-Link</w:t>
+      <w:proofErr w:type="spellStart"/>
+      <w:r>
+        <w:rPr>
+          <w:lang w:val="en-US"/>
+        </w:rPr>
+        <w:t>GitRepo</w:t>
+      </w:r>
+      <w:proofErr w:type="spellEnd"/>
+      <w:r>
+        <w:rPr>
+          <w:lang w:val="en-US"/>
+        </w:rPr>
+        <w:t>-Link</w:t>
       </w:r>
       <w:bookmarkEnd w:id="9"/>
     </w:p>

</xml_diff>